<commit_message>
updated doc files and added 3 labs
</commit_message>
<xml_diff>
--- a/Labs/Lab2.docx
+++ b/Labs/Lab2.docx
@@ -110,6 +110,7 @@
           <w:lang w:val="uk-UA"/>
         </w:rPr>
       </w:pPr>
+      <w:proofErr w:type="spellStart"/>
       <w:r>
         <w:rPr>
           <w:highlight w:val="yellow"/>
@@ -131,6 +132,7 @@
         </w:rPr>
         <w:t>Potter</w:t>
       </w:r>
+      <w:proofErr w:type="spellEnd"/>
       <w:r>
         <w:rPr>
           <w:highlight w:val="yellow"/>
@@ -138,12 +140,14 @@
         </w:rPr>
         <w:t>/</w:t>
       </w:r>
+      <w:proofErr w:type="spellStart"/>
       <w:r>
         <w:rPr>
           <w:highlight w:val="yellow"/>
         </w:rPr>
         <w:t>HermioneJeanGranger</w:t>
       </w:r>
+      <w:proofErr w:type="spellEnd"/>
     </w:p>
     <w:p>
       <w:pPr>
@@ -209,6 +213,111 @@
     </w:p>
     <w:p>
       <w:pPr>
+        <w:pStyle w:val="paragraph"/>
+        <w:spacing w:before="0" w:beforeAutospacing="0" w:after="0" w:afterAutospacing="0"/>
+        <w:textAlignment w:val="baseline"/>
+        <w:rPr>
+          <w:rFonts w:ascii="Adventure" w:hAnsi="Adventure"/>
+          <w:sz w:val="28"/>
+          <w:szCs w:val="28"/>
+          <w:lang w:val="uk-UA"/>
+        </w:rPr>
+      </w:pPr>
+      <w:r>
+        <w:rPr>
+          <w:rFonts w:ascii="Adventure" w:hAnsi="Adventure"/>
+          <w:color w:val="0000FF"/>
+          <w:sz w:val="28"/>
+          <w:szCs w:val="28"/>
+          <w:u w:val="single"/>
+          <w:lang w:val="uk-UA"/>
+        </w:rPr>
+        <w:t>Тема:</w:t>
+      </w:r>
+      <w:r>
+        <w:rPr>
+          <w:rFonts w:ascii="Adventure" w:hAnsi="Adventure"/>
+          <w:sz w:val="28"/>
+          <w:szCs w:val="28"/>
+          <w:lang w:val="uk-UA"/>
+        </w:rPr>
+        <w:t xml:space="preserve"> </w:t>
+      </w:r>
+      <w:r>
+        <w:rPr>
+          <w:rFonts w:ascii="Adventure" w:hAnsi="Adventure"/>
+          <w:sz w:val="28"/>
+          <w:szCs w:val="28"/>
+          <w:lang w:val="uk-UA"/>
+        </w:rPr>
+        <w:t>«</w:t>
+      </w:r>
+      <w:r>
+        <w:rPr>
+          <w:rFonts w:ascii="Adventure" w:hAnsi="Adventure"/>
+          <w:sz w:val="28"/>
+          <w:szCs w:val="28"/>
+          <w:lang w:val="uk-UA"/>
+        </w:rPr>
+        <w:t>Побудова</w:t>
+      </w:r>
+      <w:r>
+        <w:rPr>
+          <w:rFonts w:ascii="Adventure" w:hAnsi="Adventure"/>
+          <w:sz w:val="28"/>
+          <w:szCs w:val="28"/>
+          <w:lang w:val="uk-UA"/>
+        </w:rPr>
+        <w:t xml:space="preserve"> матриці </w:t>
+      </w:r>
+      <w:r>
+        <w:rPr>
+          <w:rFonts w:ascii="Adventure" w:hAnsi="Adventure"/>
+          <w:sz w:val="28"/>
+          <w:szCs w:val="28"/>
+          <w:lang w:val="uk-UA"/>
+        </w:rPr>
+        <w:t>кореляції</w:t>
+      </w:r>
+      <w:r>
+        <w:rPr>
+          <w:rFonts w:ascii="Adventure" w:hAnsi="Adventure"/>
+          <w:sz w:val="28"/>
+          <w:szCs w:val="28"/>
+          <w:lang w:val="uk-UA"/>
+        </w:rPr>
+        <w:t xml:space="preserve"> </w:t>
+      </w:r>
+      <w:r>
+        <w:rPr>
+          <w:rFonts w:ascii="Adventure" w:hAnsi="Adventure"/>
+          <w:sz w:val="28"/>
+          <w:szCs w:val="28"/>
+          <w:lang w:val="uk-UA"/>
+        </w:rPr>
+        <w:t>та в</w:t>
+      </w:r>
+      <w:r>
+        <w:rPr>
+          <w:rFonts w:ascii="Adventure" w:hAnsi="Adventure"/>
+          <w:sz w:val="28"/>
+          <w:szCs w:val="28"/>
+          <w:lang w:val="uk-UA"/>
+        </w:rPr>
+        <w:t>иявлення факторних ознак</w:t>
+      </w:r>
+      <w:r>
+        <w:rPr>
+          <w:rFonts w:ascii="Adventure" w:hAnsi="Adventure"/>
+          <w:sz w:val="28"/>
+          <w:szCs w:val="28"/>
+          <w:lang w:val="uk-UA"/>
+        </w:rPr>
+        <w:t>»</w:t>
+      </w:r>
+    </w:p>
+    <w:p>
+      <w:pPr>
         <w:suppressAutoHyphens/>
         <w:autoSpaceDE w:val="0"/>
         <w:autoSpaceDN w:val="0"/>
@@ -221,84 +330,33 @@
           <w:lang w:val="uk-UA"/>
         </w:rPr>
       </w:pPr>
-      <w:r>
+    </w:p>
+    <w:p>
+      <w:pPr>
+        <w:suppressAutoHyphens/>
+        <w:autoSpaceDE w:val="0"/>
+        <w:autoSpaceDN w:val="0"/>
+        <w:adjustRightInd w:val="0"/>
+        <w:spacing w:after="133"/>
         <w:rPr>
           <w:rFonts w:ascii="Adventure" w:hAnsi="Adventure"/>
           <w:color w:val="0000FF"/>
           <w:sz w:val="28"/>
           <w:szCs w:val="28"/>
           <w:u w:val="single"/>
-          <w:lang w:val="uk-UA"/>
-        </w:rPr>
-        <w:t>Тема:</w:t>
-      </w:r>
-      <w:r>
-        <w:rPr>
-          <w:rFonts w:ascii="Adventure" w:hAnsi="Adventure"/>
-          <w:sz w:val="28"/>
-          <w:szCs w:val="28"/>
-          <w:lang w:val="uk-UA"/>
-        </w:rPr>
-        <w:t xml:space="preserve"> </w:t>
-      </w:r>
-      <w:r>
-        <w:rPr>
-          <w:rFonts w:ascii="Adventure" w:hAnsi="Adventure"/>
-          <w:sz w:val="28"/>
-          <w:szCs w:val="28"/>
-          <w:lang w:val="uk-UA"/>
-        </w:rPr>
-        <w:t>«</w:t>
-      </w:r>
-      <w:r>
-        <w:rPr>
-          <w:rFonts w:ascii="Adventure" w:hAnsi="Adventure"/>
-          <w:sz w:val="28"/>
-          <w:szCs w:val="28"/>
-          <w:lang w:val="uk-UA"/>
-        </w:rPr>
-        <w:t>Побудова моделі для вирішення багатофакторної задачі</w:t>
-      </w:r>
-      <w:r>
-        <w:rPr>
-          <w:rFonts w:ascii="Adventure" w:hAnsi="Adventure"/>
-          <w:sz w:val="28"/>
-          <w:szCs w:val="28"/>
-          <w:lang w:val="uk-UA"/>
-        </w:rPr>
-        <w:t>»</w:t>
-      </w:r>
-    </w:p>
-    <w:p>
-      <w:pPr>
-        <w:suppressAutoHyphens/>
-        <w:autoSpaceDE w:val="0"/>
-        <w:autoSpaceDN w:val="0"/>
-        <w:adjustRightInd w:val="0"/>
-        <w:spacing w:after="133"/>
-        <w:rPr>
-          <w:rFonts w:ascii="Adventure" w:hAnsi="Adventure"/>
-          <w:sz w:val="28"/>
-          <w:szCs w:val="28"/>
-          <w:lang w:val="uk-UA"/>
-        </w:rPr>
-      </w:pPr>
-    </w:p>
-    <w:p>
-      <w:pPr>
-        <w:suppressAutoHyphens/>
-        <w:autoSpaceDE w:val="0"/>
-        <w:autoSpaceDN w:val="0"/>
-        <w:adjustRightInd w:val="0"/>
-        <w:spacing w:after="133"/>
+        </w:rPr>
+      </w:pPr>
+      <w:r>
         <w:rPr>
           <w:rFonts w:ascii="Adventure" w:hAnsi="Adventure"/>
           <w:color w:val="0000FF"/>
           <w:sz w:val="28"/>
           <w:szCs w:val="28"/>
           <w:u w:val="single"/>
-        </w:rPr>
-      </w:pPr>
+          <w:lang w:val="uk-UA"/>
+        </w:rPr>
+        <w:t>Постановка задачі</w:t>
+      </w:r>
       <w:r>
         <w:rPr>
           <w:rFonts w:ascii="Adventure" w:hAnsi="Adventure"/>
@@ -308,18 +366,278 @@
           <w:u w:val="single"/>
           <w:lang w:val="uk-UA"/>
         </w:rPr>
-        <w:t>Постановка задачі</w:t>
-      </w:r>
-      <w:r>
-        <w:rPr>
-          <w:rFonts w:ascii="Adventure" w:hAnsi="Adventure"/>
-          <w:color w:val="0000FF"/>
-          <w:sz w:val="28"/>
-          <w:szCs w:val="28"/>
-          <w:u w:val="single"/>
-          <w:lang w:val="uk-UA"/>
-        </w:rPr>
         <w:t>:</w:t>
+      </w:r>
+    </w:p>
+    <w:p>
+      <w:pPr>
+        <w:pStyle w:val="ad"/>
+        <w:rPr>
+          <w:lang w:val="uk-UA"/>
+        </w:rPr>
+      </w:pPr>
+      <w:r>
+        <w:rPr>
+          <w:lang w:val="uk-UA"/>
+        </w:rPr>
+        <w:t xml:space="preserve">Ознаки, які мають найбільший вплив на класифікацію в наборі даних, зазвичай називаються </w:t>
+      </w:r>
+      <w:r>
+        <w:rPr>
+          <w:rStyle w:val="ae"/>
+          <w:lang w:val="uk-UA"/>
+        </w:rPr>
+        <w:t>важливими ознаками</w:t>
+      </w:r>
+      <w:r>
+        <w:rPr>
+          <w:lang w:val="uk-UA"/>
+        </w:rPr>
+        <w:t xml:space="preserve"> (</w:t>
+      </w:r>
+      <w:proofErr w:type="spellStart"/>
+      <w:r>
+        <w:rPr>
+          <w:lang w:val="uk-UA"/>
+        </w:rPr>
+        <w:t>important</w:t>
+      </w:r>
+      <w:proofErr w:type="spellEnd"/>
+      <w:r>
+        <w:rPr>
+          <w:lang w:val="uk-UA"/>
+        </w:rPr>
+        <w:t xml:space="preserve"> </w:t>
+      </w:r>
+      <w:proofErr w:type="spellStart"/>
+      <w:r>
+        <w:rPr>
+          <w:lang w:val="uk-UA"/>
+        </w:rPr>
+        <w:t>features</w:t>
+      </w:r>
+      <w:proofErr w:type="spellEnd"/>
+      <w:r>
+        <w:rPr>
+          <w:lang w:val="uk-UA"/>
+        </w:rPr>
+        <w:t xml:space="preserve">) або </w:t>
+      </w:r>
+      <w:r>
+        <w:rPr>
+          <w:rStyle w:val="ae"/>
+          <w:lang w:val="uk-UA"/>
+        </w:rPr>
+        <w:t>факторами, що визначають класифікацію</w:t>
+      </w:r>
+      <w:r>
+        <w:rPr>
+          <w:lang w:val="uk-UA"/>
+        </w:rPr>
+        <w:t>. Вони можуть бути виявлені за допомогою різних методів, таких як:</w:t>
+      </w:r>
+    </w:p>
+    <w:p>
+      <w:pPr>
+        <w:numPr>
+          <w:ilvl w:val="0"/>
+          <w:numId w:val="19"/>
+        </w:numPr>
+        <w:spacing w:before="100" w:beforeAutospacing="1" w:after="100" w:afterAutospacing="1"/>
+        <w:rPr>
+          <w:lang w:val="uk-UA"/>
+        </w:rPr>
+      </w:pPr>
+      <w:r>
+        <w:rPr>
+          <w:rStyle w:val="ae"/>
+          <w:lang w:val="uk-UA"/>
+        </w:rPr>
+        <w:t>Аналіз кореляції</w:t>
+      </w:r>
+      <w:r>
+        <w:rPr>
+          <w:lang w:val="uk-UA"/>
+        </w:rPr>
+        <w:t xml:space="preserve"> – визначення, як сильно кожна ознака пов'язана з класом або іншими ознаками.</w:t>
+      </w:r>
+    </w:p>
+    <w:p>
+      <w:pPr>
+        <w:numPr>
+          <w:ilvl w:val="0"/>
+          <w:numId w:val="19"/>
+        </w:numPr>
+        <w:spacing w:before="100" w:beforeAutospacing="1" w:after="100" w:afterAutospacing="1"/>
+        <w:rPr>
+          <w:lang w:val="uk-UA"/>
+        </w:rPr>
+      </w:pPr>
+      <w:r>
+        <w:rPr>
+          <w:rStyle w:val="ae"/>
+          <w:lang w:val="uk-UA"/>
+        </w:rPr>
+        <w:t>Методи відбору ознак</w:t>
+      </w:r>
+      <w:r>
+        <w:rPr>
+          <w:lang w:val="uk-UA"/>
+        </w:rPr>
+        <w:t xml:space="preserve"> (</w:t>
+      </w:r>
+      <w:proofErr w:type="spellStart"/>
+      <w:r>
+        <w:rPr>
+          <w:lang w:val="uk-UA"/>
+        </w:rPr>
+        <w:t>Feature</w:t>
+      </w:r>
+      <w:proofErr w:type="spellEnd"/>
+      <w:r>
+        <w:rPr>
+          <w:lang w:val="uk-UA"/>
+        </w:rPr>
+        <w:t xml:space="preserve"> </w:t>
+      </w:r>
+      <w:proofErr w:type="spellStart"/>
+      <w:r>
+        <w:rPr>
+          <w:lang w:val="uk-UA"/>
+        </w:rPr>
+        <w:t>Selection</w:t>
+      </w:r>
+      <w:proofErr w:type="spellEnd"/>
+      <w:r>
+        <w:rPr>
+          <w:lang w:val="uk-UA"/>
+        </w:rPr>
+        <w:t>) – алгоритми, що оцінюють важливість кожної ознаки для покращення точності моделі.</w:t>
+      </w:r>
+    </w:p>
+    <w:p>
+      <w:pPr>
+        <w:numPr>
+          <w:ilvl w:val="0"/>
+          <w:numId w:val="19"/>
+        </w:numPr>
+        <w:spacing w:before="100" w:beforeAutospacing="1" w:after="100" w:afterAutospacing="1"/>
+        <w:rPr>
+          <w:lang w:val="uk-UA"/>
+        </w:rPr>
+      </w:pPr>
+      <w:r>
+        <w:rPr>
+          <w:rStyle w:val="ae"/>
+          <w:lang w:val="uk-UA"/>
+        </w:rPr>
+        <w:t>Методи регресії</w:t>
+      </w:r>
+      <w:r>
+        <w:rPr>
+          <w:lang w:val="uk-UA"/>
+        </w:rPr>
+        <w:t xml:space="preserve"> – виявлення коефіцієнтів або ваг для кожної ознаки, що показують її значущість.</w:t>
+      </w:r>
+    </w:p>
+    <w:p>
+      <w:pPr>
+        <w:numPr>
+          <w:ilvl w:val="0"/>
+          <w:numId w:val="19"/>
+        </w:numPr>
+        <w:spacing w:before="100" w:beforeAutospacing="1" w:after="100" w:afterAutospacing="1"/>
+        <w:rPr>
+          <w:lang w:val="uk-UA"/>
+        </w:rPr>
+      </w:pPr>
+      <w:r>
+        <w:rPr>
+          <w:rStyle w:val="ae"/>
+          <w:lang w:val="uk-UA"/>
+        </w:rPr>
+        <w:t>Деревоподібні методи</w:t>
+      </w:r>
+      <w:r>
+        <w:rPr>
+          <w:lang w:val="uk-UA"/>
+        </w:rPr>
+        <w:t xml:space="preserve"> (наприклад, </w:t>
+      </w:r>
+      <w:proofErr w:type="spellStart"/>
+      <w:r>
+        <w:rPr>
+          <w:lang w:val="uk-UA"/>
+        </w:rPr>
+        <w:t>Random</w:t>
+      </w:r>
+      <w:proofErr w:type="spellEnd"/>
+      <w:r>
+        <w:rPr>
+          <w:lang w:val="uk-UA"/>
+        </w:rPr>
+        <w:t xml:space="preserve"> </w:t>
+      </w:r>
+      <w:proofErr w:type="spellStart"/>
+      <w:r>
+        <w:rPr>
+          <w:lang w:val="uk-UA"/>
+        </w:rPr>
+        <w:t>Forest</w:t>
+      </w:r>
+      <w:proofErr w:type="spellEnd"/>
+      <w:r>
+        <w:rPr>
+          <w:lang w:val="uk-UA"/>
+        </w:rPr>
+        <w:t xml:space="preserve"> або </w:t>
+      </w:r>
+      <w:proofErr w:type="spellStart"/>
+      <w:r>
+        <w:rPr>
+          <w:lang w:val="uk-UA"/>
+        </w:rPr>
+        <w:t>Gradient</w:t>
+      </w:r>
+      <w:proofErr w:type="spellEnd"/>
+      <w:r>
+        <w:rPr>
+          <w:lang w:val="uk-UA"/>
+        </w:rPr>
+        <w:t xml:space="preserve"> </w:t>
+      </w:r>
+      <w:proofErr w:type="spellStart"/>
+      <w:r>
+        <w:rPr>
+          <w:lang w:val="uk-UA"/>
+        </w:rPr>
+        <w:t>Boosting</w:t>
+      </w:r>
+      <w:proofErr w:type="spellEnd"/>
+      <w:r>
+        <w:rPr>
+          <w:lang w:val="uk-UA"/>
+        </w:rPr>
+        <w:t>) – автоматично визначають важливість ознак шляхом аналізу дерева рішень.</w:t>
+      </w:r>
+    </w:p>
+    <w:p>
+      <w:pPr>
+        <w:numPr>
+          <w:ilvl w:val="0"/>
+          <w:numId w:val="19"/>
+        </w:numPr>
+        <w:spacing w:before="100" w:beforeAutospacing="1" w:after="100" w:afterAutospacing="1"/>
+        <w:rPr>
+          <w:lang w:val="uk-UA"/>
+        </w:rPr>
+      </w:pPr>
+      <w:r>
+        <w:rPr>
+          <w:rStyle w:val="ae"/>
+          <w:lang w:val="uk-UA"/>
+        </w:rPr>
+        <w:t>Інші</w:t>
       </w:r>
     </w:p>
     <w:p>
@@ -332,6 +650,7 @@
           <w:rFonts w:ascii="Calibri" w:hAnsi="Calibri" w:cs="Calibri"/>
           <w:sz w:val="22"/>
           <w:szCs w:val="22"/>
+          <w:lang w:val="uk-UA"/>
         </w:rPr>
       </w:pPr>
       <w:r>
@@ -354,26 +673,117 @@
           <w:u w:val="single"/>
           <w:lang w:val="uk-UA"/>
         </w:rPr>
-        <w:t>ОДНУ</w:t>
-      </w:r>
-      <w:r>
-        <w:rPr>
-          <w:rStyle w:val="spellingerror"/>
-          <w:rFonts w:ascii="Calibri" w:hAnsi="Calibri" w:cs="Calibri"/>
-          <w:sz w:val="22"/>
-          <w:szCs w:val="22"/>
-          <w:lang w:val="uk-UA"/>
-        </w:rPr>
-        <w:t xml:space="preserve"> з моделей для </w:t>
-      </w:r>
-      <w:r>
-        <w:rPr>
-          <w:rStyle w:val="spellingerror"/>
-          <w:rFonts w:ascii="Calibri" w:hAnsi="Calibri" w:cs="Calibri"/>
-          <w:sz w:val="22"/>
-          <w:szCs w:val="22"/>
-        </w:rPr>
-        <w:t>вирішення багатофакторної задачі:</w:t>
+        <w:t>ОДИН</w:t>
+      </w:r>
+      <w:r>
+        <w:rPr>
+          <w:rStyle w:val="spellingerror"/>
+          <w:rFonts w:ascii="Calibri" w:hAnsi="Calibri" w:cs="Calibri"/>
+          <w:sz w:val="22"/>
+          <w:szCs w:val="22"/>
+          <w:lang w:val="uk-UA"/>
+        </w:rPr>
+        <w:t>, будь-який</w:t>
+      </w:r>
+      <w:r>
+        <w:rPr>
+          <w:rStyle w:val="spellingerror"/>
+          <w:rFonts w:ascii="Calibri" w:hAnsi="Calibri" w:cs="Calibri"/>
+          <w:sz w:val="22"/>
+          <w:szCs w:val="22"/>
+          <w:lang w:val="uk-UA"/>
+        </w:rPr>
+        <w:t xml:space="preserve"> метод.</w:t>
+      </w:r>
+    </w:p>
+    <w:p>
+      <w:pPr>
+        <w:pStyle w:val="paragraph"/>
+        <w:spacing w:before="0" w:beforeAutospacing="0" w:after="0" w:afterAutospacing="0"/>
+        <w:textAlignment w:val="baseline"/>
+        <w:rPr>
+          <w:rStyle w:val="spellingerror"/>
+          <w:rFonts w:ascii="Calibri" w:hAnsi="Calibri" w:cs="Calibri"/>
+          <w:sz w:val="22"/>
+          <w:szCs w:val="22"/>
+          <w:lang w:val="en-US"/>
+        </w:rPr>
+      </w:pPr>
+    </w:p>
+    <w:p>
+      <w:pPr>
+        <w:pStyle w:val="paragraph"/>
+        <w:spacing w:before="0" w:beforeAutospacing="0" w:after="0" w:afterAutospacing="0"/>
+        <w:textAlignment w:val="baseline"/>
+        <w:rPr>
+          <w:rStyle w:val="spellingerror"/>
+          <w:rFonts w:ascii="Calibri" w:hAnsi="Calibri" w:cs="Calibri"/>
+          <w:sz w:val="22"/>
+          <w:szCs w:val="22"/>
+          <w:lang w:val="uk-UA"/>
+        </w:rPr>
+      </w:pPr>
+      <w:r>
+        <w:rPr>
+          <w:rStyle w:val="spellingerror"/>
+          <w:rFonts w:ascii="Calibri" w:hAnsi="Calibri" w:cs="Calibri"/>
+          <w:sz w:val="22"/>
+          <w:szCs w:val="22"/>
+          <w:lang w:val="uk-UA"/>
+        </w:rPr>
+        <w:t xml:space="preserve">Проаналізувати </w:t>
+      </w:r>
+      <w:r>
+        <w:rPr>
+          <w:rStyle w:val="spellingerror"/>
+          <w:rFonts w:ascii="Calibri" w:hAnsi="Calibri" w:cs="Calibri"/>
+          <w:b/>
+          <w:sz w:val="22"/>
+          <w:szCs w:val="22"/>
+          <w:u w:val="single"/>
+          <w:lang w:val="uk-UA"/>
+        </w:rPr>
+        <w:t>ОДИН</w:t>
+      </w:r>
+      <w:r>
+        <w:rPr>
+          <w:rStyle w:val="spellingerror"/>
+          <w:rFonts w:ascii="Calibri" w:hAnsi="Calibri" w:cs="Calibri"/>
+          <w:sz w:val="22"/>
+          <w:szCs w:val="22"/>
+          <w:lang w:val="uk-UA"/>
+        </w:rPr>
+        <w:t xml:space="preserve"> з наборів д</w:t>
+      </w:r>
+      <w:r>
+        <w:rPr>
+          <w:rStyle w:val="spellingerror"/>
+          <w:rFonts w:ascii="Calibri" w:hAnsi="Calibri" w:cs="Calibri"/>
+          <w:sz w:val="22"/>
+          <w:szCs w:val="22"/>
+          <w:lang w:val="uk-UA"/>
+        </w:rPr>
+        <w:t>ан</w:t>
+      </w:r>
+      <w:r>
+        <w:rPr>
+          <w:rStyle w:val="spellingerror"/>
+          <w:rFonts w:ascii="Calibri" w:hAnsi="Calibri" w:cs="Calibri"/>
+          <w:sz w:val="22"/>
+          <w:szCs w:val="22"/>
+          <w:lang w:val="uk-UA"/>
+        </w:rPr>
+        <w:t>их:</w:t>
+      </w:r>
+      <w:r>
+        <w:rPr>
+          <w:rStyle w:val="spellingerror"/>
+          <w:rFonts w:ascii="Calibri" w:hAnsi="Calibri" w:cs="Calibri"/>
+          <w:sz w:val="22"/>
+          <w:szCs w:val="22"/>
+          <w:lang w:val="uk-UA"/>
+        </w:rPr>
+        <w:br/>
       </w:r>
     </w:p>
     <w:p>
@@ -381,7 +791,7 @@
         <w:pStyle w:val="paragraph"/>
         <w:numPr>
           <w:ilvl w:val="0"/>
-          <w:numId w:val="18"/>
+          <w:numId w:val="16"/>
         </w:numPr>
         <w:spacing w:before="0" w:beforeAutospacing="0" w:after="0" w:afterAutospacing="0"/>
         <w:textAlignment w:val="baseline"/>
@@ -401,686 +811,7 @@
           <w:szCs w:val="22"/>
           <w:lang w:val="uk-UA"/>
         </w:rPr>
-        <w:t xml:space="preserve">Модель штучного інтелекту: Нейронну мережу, Генетичний алгоритм, мурашиний алгоритм, </w:t>
-      </w:r>
-      <w:r>
-        <w:rPr>
-          <w:rStyle w:val="spellingerror"/>
-          <w:rFonts w:ascii="Calibri" w:hAnsi="Calibri" w:cs="Calibri"/>
-          <w:sz w:val="22"/>
-          <w:szCs w:val="22"/>
-          <w:lang w:val="uk-UA"/>
-        </w:rPr>
-        <w:t>Метод опорних векторів</w:t>
-      </w:r>
-      <w:r>
-        <w:rPr>
-          <w:rStyle w:val="spellingerror"/>
-          <w:rFonts w:ascii="Calibri" w:hAnsi="Calibri" w:cs="Calibri"/>
-          <w:sz w:val="22"/>
-          <w:szCs w:val="22"/>
-        </w:rPr>
-        <w:t>, Рекурентні нейронні мережі (RNN)</w:t>
-      </w:r>
-      <w:r>
-        <w:rPr>
-          <w:rStyle w:val="spellingerror"/>
-          <w:rFonts w:ascii="Calibri" w:hAnsi="Calibri" w:cs="Calibri"/>
-          <w:sz w:val="22"/>
-          <w:szCs w:val="22"/>
-        </w:rPr>
-        <w:t xml:space="preserve">, </w:t>
-      </w:r>
-      <w:r>
-        <w:rPr>
-          <w:rStyle w:val="spellingerror"/>
-          <w:rFonts w:ascii="Calibri" w:hAnsi="Calibri" w:cs="Calibri"/>
-          <w:sz w:val="22"/>
-          <w:szCs w:val="22"/>
-        </w:rPr>
-        <w:t>Випадковий ліс (Random Forest)</w:t>
-      </w:r>
-      <w:r>
-        <w:rPr>
-          <w:rStyle w:val="spellingerror"/>
-          <w:rFonts w:ascii="Calibri" w:hAnsi="Calibri" w:cs="Calibri"/>
-          <w:sz w:val="22"/>
-          <w:szCs w:val="22"/>
-        </w:rPr>
-        <w:t xml:space="preserve">, </w:t>
-      </w:r>
-      <w:r>
-        <w:rPr>
-          <w:rStyle w:val="spellingerror"/>
-          <w:rFonts w:ascii="Calibri" w:hAnsi="Calibri" w:cs="Calibri"/>
-          <w:sz w:val="22"/>
-          <w:szCs w:val="22"/>
-        </w:rPr>
-        <w:t>Еволюційні алгоритми</w:t>
-      </w:r>
-      <w:r>
-        <w:rPr>
-          <w:rStyle w:val="spellingerror"/>
-          <w:rFonts w:ascii="Calibri" w:hAnsi="Calibri" w:cs="Calibri"/>
-          <w:sz w:val="22"/>
-          <w:szCs w:val="22"/>
-          <w:lang w:val="uk-UA"/>
-        </w:rPr>
-        <w:t xml:space="preserve"> або інші;</w:t>
-      </w:r>
-    </w:p>
-    <w:p>
-      <w:pPr>
-        <w:pStyle w:val="paragraph"/>
-        <w:numPr>
-          <w:ilvl w:val="0"/>
-          <w:numId w:val="18"/>
-        </w:numPr>
-        <w:spacing w:before="0" w:beforeAutospacing="0" w:after="0" w:afterAutospacing="0"/>
-        <w:textAlignment w:val="baseline"/>
-        <w:rPr>
-          <w:rStyle w:val="spellingerror"/>
-          <w:rFonts w:ascii="Calibri" w:hAnsi="Calibri" w:cs="Calibri"/>
-          <w:sz w:val="22"/>
-          <w:szCs w:val="22"/>
-          <w:lang w:val="uk-UA"/>
-        </w:rPr>
-      </w:pPr>
-      <w:r>
-        <w:rPr>
-          <w:rStyle w:val="spellingerror"/>
-          <w:rFonts w:ascii="Calibri" w:hAnsi="Calibri" w:cs="Calibri"/>
-          <w:sz w:val="22"/>
-          <w:szCs w:val="22"/>
-          <w:lang w:val="uk-UA"/>
-        </w:rPr>
-        <w:t>Кластерний аналіз</w:t>
-      </w:r>
-      <w:r>
-        <w:rPr>
-          <w:rStyle w:val="spellingerror"/>
-          <w:rFonts w:ascii="Calibri" w:hAnsi="Calibri" w:cs="Calibri"/>
-          <w:sz w:val="22"/>
-          <w:szCs w:val="22"/>
-          <w:lang w:val="uk-UA"/>
-        </w:rPr>
-        <w:t xml:space="preserve">: методи класифікації/кластеризації, </w:t>
-      </w:r>
-      <w:r>
-        <w:rPr>
-          <w:rStyle w:val="spellingerror"/>
-          <w:rFonts w:ascii="Calibri" w:hAnsi="Calibri" w:cs="Calibri"/>
-          <w:sz w:val="22"/>
-          <w:szCs w:val="22"/>
-          <w:lang w:val="uk-UA"/>
-        </w:rPr>
-        <w:t>Метод К-найближчих сусідів (k-NN)</w:t>
-      </w:r>
-      <w:r>
-        <w:rPr>
-          <w:rStyle w:val="spellingerror"/>
-          <w:rFonts w:ascii="Calibri" w:hAnsi="Calibri" w:cs="Calibri"/>
-          <w:sz w:val="22"/>
-          <w:szCs w:val="22"/>
-          <w:lang w:val="uk-UA"/>
-        </w:rPr>
-        <w:t>, інші;</w:t>
-      </w:r>
-    </w:p>
-    <w:p>
-      <w:pPr>
-        <w:pStyle w:val="paragraph"/>
-        <w:numPr>
-          <w:ilvl w:val="0"/>
-          <w:numId w:val="18"/>
-        </w:numPr>
-        <w:spacing w:before="0" w:beforeAutospacing="0" w:after="0" w:afterAutospacing="0"/>
-        <w:textAlignment w:val="baseline"/>
-        <w:rPr>
-          <w:rStyle w:val="spellingerror"/>
-          <w:rFonts w:ascii="Calibri" w:hAnsi="Calibri" w:cs="Calibri"/>
-          <w:sz w:val="22"/>
-          <w:szCs w:val="22"/>
-          <w:lang w:val="uk-UA"/>
-        </w:rPr>
-      </w:pPr>
-      <w:r>
-        <w:rPr>
-          <w:rStyle w:val="spellingerror"/>
-          <w:rFonts w:ascii="Calibri" w:hAnsi="Calibri" w:cs="Calibri"/>
-          <w:sz w:val="22"/>
-          <w:szCs w:val="22"/>
-          <w:lang w:val="uk-UA"/>
-        </w:rPr>
-        <w:t>Баєсівські мережі</w:t>
-      </w:r>
-      <w:r>
-        <w:rPr>
-          <w:rStyle w:val="spellingerror"/>
-          <w:rFonts w:ascii="Calibri" w:hAnsi="Calibri" w:cs="Calibri"/>
-          <w:sz w:val="22"/>
-          <w:szCs w:val="22"/>
-          <w:lang w:val="uk-UA"/>
-        </w:rPr>
-        <w:t>;</w:t>
-      </w:r>
-    </w:p>
-    <w:p>
-      <w:pPr>
-        <w:pStyle w:val="paragraph"/>
-        <w:numPr>
-          <w:ilvl w:val="0"/>
-          <w:numId w:val="18"/>
-        </w:numPr>
-        <w:spacing w:before="0" w:beforeAutospacing="0" w:after="0" w:afterAutospacing="0"/>
-        <w:textAlignment w:val="baseline"/>
-        <w:rPr>
-          <w:rStyle w:val="spellingerror"/>
-          <w:rFonts w:ascii="Calibri" w:hAnsi="Calibri" w:cs="Calibri"/>
-          <w:sz w:val="22"/>
-          <w:szCs w:val="22"/>
-          <w:lang w:val="uk-UA"/>
-        </w:rPr>
-      </w:pPr>
-      <w:r>
-        <w:rPr>
-          <w:rStyle w:val="spellingerror"/>
-          <w:rFonts w:ascii="Calibri" w:hAnsi="Calibri" w:cs="Calibri"/>
-          <w:sz w:val="22"/>
-          <w:szCs w:val="22"/>
-          <w:lang w:val="uk-UA"/>
-        </w:rPr>
-        <w:t>Самоорганізаційна карта Кохонена</w:t>
-      </w:r>
-      <w:r>
-        <w:rPr>
-          <w:rStyle w:val="spellingerror"/>
-          <w:rFonts w:ascii="Calibri" w:hAnsi="Calibri" w:cs="Calibri"/>
-          <w:sz w:val="22"/>
-          <w:szCs w:val="22"/>
-          <w:lang w:val="uk-UA"/>
-        </w:rPr>
-        <w:t>;</w:t>
-      </w:r>
-    </w:p>
-    <w:p>
-      <w:pPr>
-        <w:pStyle w:val="paragraph"/>
-        <w:numPr>
-          <w:ilvl w:val="0"/>
-          <w:numId w:val="18"/>
-        </w:numPr>
-        <w:spacing w:before="0" w:beforeAutospacing="0" w:after="0" w:afterAutospacing="0"/>
-        <w:textAlignment w:val="baseline"/>
-        <w:rPr>
-          <w:rStyle w:val="spellingerror"/>
-          <w:rFonts w:ascii="Calibri" w:hAnsi="Calibri" w:cs="Calibri"/>
-          <w:sz w:val="22"/>
-          <w:szCs w:val="22"/>
-          <w:lang w:val="uk-UA"/>
-        </w:rPr>
-      </w:pPr>
-      <w:r>
-        <w:rPr>
-          <w:rStyle w:val="spellingerror"/>
-          <w:rFonts w:ascii="Calibri" w:hAnsi="Calibri" w:cs="Calibri"/>
-          <w:sz w:val="22"/>
-          <w:szCs w:val="22"/>
-          <w:lang w:val="uk-UA"/>
-        </w:rPr>
-        <w:t>Метод головних компонент (PCA)</w:t>
-      </w:r>
-      <w:r>
-        <w:rPr>
-          <w:rStyle w:val="spellingerror"/>
-          <w:rFonts w:ascii="Calibri" w:hAnsi="Calibri" w:cs="Calibri"/>
-          <w:sz w:val="22"/>
-          <w:szCs w:val="22"/>
-          <w:lang w:val="uk-UA"/>
-        </w:rPr>
-        <w:t>;</w:t>
-      </w:r>
-    </w:p>
-    <w:p>
-      <w:pPr>
-        <w:pStyle w:val="paragraph"/>
-        <w:numPr>
-          <w:ilvl w:val="0"/>
-          <w:numId w:val="18"/>
-        </w:numPr>
-        <w:spacing w:before="0" w:beforeAutospacing="0" w:after="0" w:afterAutospacing="0"/>
-        <w:textAlignment w:val="baseline"/>
-        <w:rPr>
-          <w:rStyle w:val="spellingerror"/>
-          <w:rFonts w:ascii="Calibri" w:hAnsi="Calibri" w:cs="Calibri"/>
-          <w:sz w:val="22"/>
-          <w:szCs w:val="22"/>
-          <w:lang w:val="uk-UA"/>
-        </w:rPr>
-      </w:pPr>
-      <w:r>
-        <w:rPr>
-          <w:rStyle w:val="spellingerror"/>
-          <w:rFonts w:ascii="Calibri" w:hAnsi="Calibri" w:cs="Calibri"/>
-          <w:sz w:val="22"/>
-          <w:szCs w:val="22"/>
-          <w:lang w:val="uk-UA"/>
-        </w:rPr>
-        <w:t xml:space="preserve">Методи лінійних та нелінійних регресії: </w:t>
-      </w:r>
-      <w:r>
-        <w:rPr>
-          <w:rStyle w:val="spellingerror"/>
-          <w:rFonts w:ascii="Calibri" w:hAnsi="Calibri" w:cs="Calibri"/>
-          <w:sz w:val="22"/>
-          <w:szCs w:val="22"/>
-          <w:lang w:val="uk-UA"/>
-        </w:rPr>
-        <w:t>Нелинейные Модели ARX та</w:t>
-      </w:r>
-      <w:r>
-        <w:rPr>
-          <w:rStyle w:val="spellingerror"/>
-          <w:rFonts w:ascii="Calibri" w:hAnsi="Calibri" w:cs="Calibri"/>
-          <w:sz w:val="22"/>
-          <w:szCs w:val="22"/>
-          <w:lang w:val="uk-UA"/>
-        </w:rPr>
-        <w:t xml:space="preserve"> інші;</w:t>
-      </w:r>
-    </w:p>
-    <w:p>
-      <w:pPr>
-        <w:pStyle w:val="paragraph"/>
-        <w:numPr>
-          <w:ilvl w:val="0"/>
-          <w:numId w:val="18"/>
-        </w:numPr>
-        <w:spacing w:before="0" w:beforeAutospacing="0" w:after="0" w:afterAutospacing="0"/>
-        <w:textAlignment w:val="baseline"/>
-        <w:rPr>
-          <w:rStyle w:val="spellingerror"/>
-          <w:rFonts w:ascii="Calibri" w:hAnsi="Calibri" w:cs="Calibri"/>
-          <w:sz w:val="22"/>
-          <w:szCs w:val="22"/>
-          <w:lang w:val="uk-UA"/>
-        </w:rPr>
-      </w:pPr>
-      <w:r>
-        <w:rPr>
-          <w:rStyle w:val="spellingerror"/>
-          <w:rFonts w:ascii="Calibri" w:hAnsi="Calibri" w:cs="Calibri"/>
-          <w:sz w:val="22"/>
-          <w:szCs w:val="22"/>
-          <w:lang w:val="uk-UA"/>
-        </w:rPr>
-        <w:t xml:space="preserve">Логістичні діаграми та </w:t>
-      </w:r>
-      <w:r>
-        <w:rPr>
-          <w:rStyle w:val="spellingerror"/>
-          <w:rFonts w:ascii="Calibri" w:hAnsi="Calibri" w:cs="Calibri"/>
-          <w:sz w:val="22"/>
-          <w:szCs w:val="22"/>
-          <w:lang w:val="uk-UA"/>
-        </w:rPr>
-        <w:t>рекуррентный анализ</w:t>
-      </w:r>
-      <w:r>
-        <w:rPr>
-          <w:rStyle w:val="spellingerror"/>
-          <w:rFonts w:ascii="Calibri" w:hAnsi="Calibri" w:cs="Calibri"/>
-          <w:sz w:val="22"/>
-          <w:szCs w:val="22"/>
-          <w:lang w:val="uk-UA"/>
-        </w:rPr>
-        <w:t>;</w:t>
-      </w:r>
-    </w:p>
-    <w:p>
-      <w:pPr>
-        <w:pStyle w:val="paragraph"/>
-        <w:spacing w:before="0" w:beforeAutospacing="0" w:after="0" w:afterAutospacing="0"/>
-        <w:textAlignment w:val="baseline"/>
-        <w:rPr>
-          <w:rStyle w:val="spellingerror"/>
-          <w:rFonts w:ascii="Calibri" w:hAnsi="Calibri" w:cs="Calibri"/>
-          <w:sz w:val="22"/>
-          <w:szCs w:val="22"/>
-          <w:lang w:val="uk-UA"/>
-        </w:rPr>
-      </w:pPr>
-    </w:p>
-    <w:p>
-      <w:pPr>
-        <w:pStyle w:val="paragraph"/>
-        <w:spacing w:before="0" w:beforeAutospacing="0" w:after="0" w:afterAutospacing="0"/>
-        <w:textAlignment w:val="baseline"/>
-        <w:rPr>
-          <w:rStyle w:val="spellingerror"/>
-          <w:rFonts w:ascii="Calibri" w:hAnsi="Calibri" w:cs="Calibri"/>
-          <w:sz w:val="22"/>
-          <w:szCs w:val="22"/>
-          <w:lang w:val="uk-UA"/>
-        </w:rPr>
-      </w:pPr>
-      <w:r>
-        <w:rPr>
-          <w:rStyle w:val="spellingerror"/>
-          <w:rFonts w:ascii="Calibri" w:hAnsi="Calibri" w:cs="Calibri"/>
-          <w:sz w:val="22"/>
-          <w:szCs w:val="22"/>
-          <w:lang w:val="uk-UA"/>
-        </w:rPr>
-        <w:t xml:space="preserve">Обравши модель, виконати її налаштування, для вирішення </w:t>
-      </w:r>
-      <w:r>
-        <w:rPr>
-          <w:rStyle w:val="spellingerror"/>
-          <w:rFonts w:ascii="Calibri" w:hAnsi="Calibri" w:cs="Calibri"/>
-          <w:b/>
-          <w:sz w:val="22"/>
-          <w:szCs w:val="22"/>
-          <w:u w:val="single"/>
-          <w:lang w:val="uk-UA"/>
-        </w:rPr>
-        <w:t>ОДНІЄЇ</w:t>
-      </w:r>
-      <w:r>
-        <w:rPr>
-          <w:rStyle w:val="spellingerror"/>
-          <w:rFonts w:ascii="Calibri" w:hAnsi="Calibri" w:cs="Calibri"/>
-          <w:sz w:val="22"/>
-          <w:szCs w:val="22"/>
-          <w:lang w:val="uk-UA"/>
-        </w:rPr>
-        <w:t xml:space="preserve"> з задач:</w:t>
-      </w:r>
-    </w:p>
-    <w:p>
-      <w:pPr>
-        <w:pStyle w:val="paragraph"/>
-        <w:numPr>
-          <w:ilvl w:val="0"/>
-          <w:numId w:val="18"/>
-        </w:numPr>
-        <w:spacing w:before="0" w:beforeAutospacing="0" w:after="0" w:afterAutospacing="0"/>
-        <w:textAlignment w:val="baseline"/>
-        <w:rPr>
-          <w:rStyle w:val="spellingerror"/>
-          <w:rFonts w:ascii="Calibri" w:hAnsi="Calibri" w:cs="Calibri"/>
-          <w:sz w:val="22"/>
-          <w:szCs w:val="22"/>
-          <w:lang w:val="uk-UA"/>
-        </w:rPr>
-      </w:pPr>
-      <w:r>
-        <w:rPr>
-          <w:rStyle w:val="spellingerror"/>
-          <w:rFonts w:ascii="Calibri" w:hAnsi="Calibri" w:cs="Calibri"/>
-          <w:sz w:val="22"/>
-          <w:szCs w:val="22"/>
-          <w:lang w:val="uk-UA"/>
-        </w:rPr>
-        <w:t>Класифікації</w:t>
-      </w:r>
-    </w:p>
-    <w:p>
-      <w:pPr>
-        <w:pStyle w:val="paragraph"/>
-        <w:numPr>
-          <w:ilvl w:val="0"/>
-          <w:numId w:val="18"/>
-        </w:numPr>
-        <w:spacing w:before="0" w:beforeAutospacing="0" w:after="0" w:afterAutospacing="0"/>
-        <w:textAlignment w:val="baseline"/>
-        <w:rPr>
-          <w:rStyle w:val="spellingerror"/>
-          <w:rFonts w:ascii="Calibri" w:hAnsi="Calibri" w:cs="Calibri"/>
-          <w:sz w:val="22"/>
-          <w:szCs w:val="22"/>
-          <w:lang w:val="uk-UA"/>
-        </w:rPr>
-      </w:pPr>
-      <w:r>
-        <w:rPr>
-          <w:rStyle w:val="spellingerror"/>
-          <w:rFonts w:ascii="Calibri" w:hAnsi="Calibri" w:cs="Calibri"/>
-          <w:sz w:val="22"/>
-          <w:szCs w:val="22"/>
-          <w:lang w:val="uk-UA"/>
-        </w:rPr>
-        <w:t>Кластеризації</w:t>
-      </w:r>
-    </w:p>
-    <w:p>
-      <w:pPr>
-        <w:pStyle w:val="paragraph"/>
-        <w:numPr>
-          <w:ilvl w:val="0"/>
-          <w:numId w:val="18"/>
-        </w:numPr>
-        <w:spacing w:before="0" w:beforeAutospacing="0" w:after="0" w:afterAutospacing="0"/>
-        <w:textAlignment w:val="baseline"/>
-        <w:rPr>
-          <w:rStyle w:val="spellingerror"/>
-          <w:rFonts w:ascii="Calibri" w:hAnsi="Calibri" w:cs="Calibri"/>
-          <w:sz w:val="22"/>
-          <w:szCs w:val="22"/>
-          <w:lang w:val="uk-UA"/>
-        </w:rPr>
-      </w:pPr>
-      <w:r>
-        <w:rPr>
-          <w:rStyle w:val="spellingerror"/>
-          <w:rFonts w:ascii="Calibri" w:hAnsi="Calibri" w:cs="Calibri"/>
-          <w:sz w:val="22"/>
-          <w:szCs w:val="22"/>
-          <w:lang w:val="uk-UA"/>
-        </w:rPr>
-        <w:t>Керування</w:t>
-      </w:r>
-    </w:p>
-    <w:p>
-      <w:pPr>
-        <w:pStyle w:val="paragraph"/>
-        <w:numPr>
-          <w:ilvl w:val="0"/>
-          <w:numId w:val="18"/>
-        </w:numPr>
-        <w:spacing w:before="0" w:beforeAutospacing="0" w:after="0" w:afterAutospacing="0"/>
-        <w:textAlignment w:val="baseline"/>
-        <w:rPr>
-          <w:rStyle w:val="spellingerror"/>
-          <w:rFonts w:ascii="Calibri" w:hAnsi="Calibri" w:cs="Calibri"/>
-          <w:sz w:val="22"/>
-          <w:szCs w:val="22"/>
-          <w:lang w:val="uk-UA"/>
-        </w:rPr>
-      </w:pPr>
-      <w:r>
-        <w:rPr>
-          <w:rStyle w:val="spellingerror"/>
-          <w:rFonts w:ascii="Calibri" w:hAnsi="Calibri" w:cs="Calibri"/>
-          <w:sz w:val="22"/>
-          <w:szCs w:val="22"/>
-          <w:lang w:val="uk-UA"/>
-        </w:rPr>
-        <w:t>Прогнозу</w:t>
-      </w:r>
-    </w:p>
-    <w:p>
-      <w:pPr>
-        <w:pStyle w:val="paragraph"/>
-        <w:numPr>
-          <w:ilvl w:val="0"/>
-          <w:numId w:val="18"/>
-        </w:numPr>
-        <w:spacing w:before="0" w:beforeAutospacing="0" w:after="0" w:afterAutospacing="0"/>
-        <w:textAlignment w:val="baseline"/>
-        <w:rPr>
-          <w:rStyle w:val="spellingerror"/>
-          <w:rFonts w:ascii="Calibri" w:hAnsi="Calibri" w:cs="Calibri"/>
-          <w:sz w:val="22"/>
-          <w:szCs w:val="22"/>
-          <w:lang w:val="uk-UA"/>
-        </w:rPr>
-      </w:pPr>
-      <w:r>
-        <w:rPr>
-          <w:rStyle w:val="spellingerror"/>
-          <w:rFonts w:ascii="Calibri" w:hAnsi="Calibri" w:cs="Calibri"/>
-          <w:sz w:val="22"/>
-          <w:szCs w:val="22"/>
-          <w:lang w:val="uk-UA"/>
-        </w:rPr>
-        <w:t>Інші</w:t>
-      </w:r>
-      <w:r>
-        <w:rPr>
-          <w:rStyle w:val="spellingerror"/>
-          <w:rFonts w:ascii="Calibri" w:hAnsi="Calibri" w:cs="Calibri"/>
-          <w:sz w:val="22"/>
-          <w:szCs w:val="22"/>
-          <w:lang w:val="uk-UA"/>
-        </w:rPr>
-        <w:t xml:space="preserve"> (</w:t>
-      </w:r>
-      <w:r>
-        <w:rPr>
-          <w:rStyle w:val="spellingerror"/>
-          <w:rFonts w:ascii="Calibri" w:hAnsi="Calibri" w:cs="Calibri"/>
-          <w:sz w:val="22"/>
-          <w:szCs w:val="22"/>
-          <w:lang w:val="uk-UA"/>
-        </w:rPr>
-        <w:t xml:space="preserve">Ідентифікації, Розпізнавання, … </w:t>
-      </w:r>
-      <w:r>
-        <w:rPr>
-          <w:rStyle w:val="spellingerror"/>
-          <w:rFonts w:ascii="Calibri" w:hAnsi="Calibri" w:cs="Calibri"/>
-          <w:sz w:val="22"/>
-          <w:szCs w:val="22"/>
-          <w:lang w:val="uk-UA"/>
-        </w:rPr>
-        <w:t>)</w:t>
-      </w:r>
-    </w:p>
-    <w:p>
-      <w:pPr>
-        <w:pStyle w:val="paragraph"/>
-        <w:spacing w:before="0" w:beforeAutospacing="0" w:after="0" w:afterAutospacing="0"/>
-        <w:textAlignment w:val="baseline"/>
-        <w:rPr>
-          <w:rStyle w:val="spellingerror"/>
-          <w:rFonts w:ascii="Calibri" w:hAnsi="Calibri" w:cs="Calibri"/>
-          <w:sz w:val="22"/>
-          <w:szCs w:val="22"/>
-          <w:lang w:val="uk-UA"/>
-        </w:rPr>
-      </w:pPr>
-    </w:p>
-    <w:p>
-      <w:pPr>
-        <w:pStyle w:val="paragraph"/>
-        <w:spacing w:before="0" w:beforeAutospacing="0" w:after="0" w:afterAutospacing="0"/>
-        <w:textAlignment w:val="baseline"/>
-        <w:rPr>
-          <w:rStyle w:val="spellingerror"/>
-          <w:rFonts w:ascii="Calibri" w:hAnsi="Calibri" w:cs="Calibri"/>
-          <w:sz w:val="22"/>
-          <w:szCs w:val="22"/>
-          <w:lang w:val="uk-UA"/>
-        </w:rPr>
-      </w:pPr>
-      <w:r>
-        <w:rPr>
-          <w:rStyle w:val="spellingerror"/>
-          <w:rFonts w:ascii="Calibri" w:hAnsi="Calibri" w:cs="Calibri"/>
-          <w:sz w:val="22"/>
-          <w:szCs w:val="22"/>
-          <w:lang w:val="uk-UA"/>
-        </w:rPr>
-        <w:t>Приклади наборів даних та ресурси:</w:t>
-      </w:r>
-    </w:p>
-    <w:p>
-      <w:pPr>
-        <w:pStyle w:val="paragraph"/>
-        <w:numPr>
-          <w:ilvl w:val="0"/>
-          <w:numId w:val="18"/>
-        </w:numPr>
-        <w:spacing w:before="0" w:beforeAutospacing="0" w:after="0" w:afterAutospacing="0"/>
-        <w:textAlignment w:val="baseline"/>
-        <w:rPr>
-          <w:rStyle w:val="spellingerror"/>
-          <w:rFonts w:ascii="Calibri" w:hAnsi="Calibri" w:cs="Calibri"/>
-          <w:sz w:val="22"/>
-          <w:szCs w:val="22"/>
-          <w:lang w:val="uk-UA"/>
-        </w:rPr>
-      </w:pPr>
-      <w:r>
-        <w:rPr>
-          <w:rStyle w:val="spellingerror"/>
-          <w:rFonts w:ascii="Calibri" w:hAnsi="Calibri" w:cs="Calibri"/>
-          <w:sz w:val="22"/>
-          <w:szCs w:val="22"/>
-          <w:lang w:val="uk-UA"/>
-        </w:rPr>
-        <w:t xml:space="preserve">Seaborn </w:t>
-      </w:r>
-      <w:r>
-        <w:rPr>
-          <w:rStyle w:val="spellingerror"/>
-          <w:rFonts w:ascii="Calibri" w:hAnsi="Calibri" w:cs="Calibri"/>
-          <w:sz w:val="22"/>
-          <w:szCs w:val="22"/>
-          <w:lang w:val="uk-UA"/>
-        </w:rPr>
-        <w:t>Data</w:t>
-      </w:r>
-      <w:r>
-        <w:rPr>
-          <w:rStyle w:val="spellingerror"/>
-          <w:rFonts w:ascii="Calibri" w:hAnsi="Calibri" w:cs="Calibri"/>
-          <w:sz w:val="22"/>
-          <w:szCs w:val="22"/>
-          <w:lang w:val="en-US"/>
-        </w:rPr>
-        <w:t>set</w:t>
-      </w:r>
-      <w:r>
-        <w:rPr>
-          <w:rStyle w:val="spellingerror"/>
-          <w:rFonts w:ascii="Calibri" w:hAnsi="Calibri" w:cs="Calibri"/>
-          <w:sz w:val="22"/>
-          <w:szCs w:val="22"/>
-          <w:lang w:val="en-US"/>
-        </w:rPr>
-        <w:t>s</w:t>
-      </w:r>
-      <w:r>
-        <w:rPr>
-          <w:rStyle w:val="spellingerror"/>
-          <w:rFonts w:ascii="Calibri" w:hAnsi="Calibri" w:cs="Calibri"/>
-          <w:sz w:val="22"/>
-          <w:szCs w:val="22"/>
-          <w:lang w:val="uk-UA"/>
-        </w:rPr>
-        <w:t>:</w:t>
-      </w:r>
-      <w:r>
-        <w:rPr>
-          <w:rStyle w:val="spellingerror"/>
-          <w:rFonts w:ascii="Calibri" w:hAnsi="Calibri" w:cs="Calibri"/>
-          <w:sz w:val="22"/>
-          <w:szCs w:val="22"/>
-          <w:lang w:val="uk-UA"/>
-        </w:rPr>
-        <w:t xml:space="preserve"> </w:t>
+        <w:t xml:space="preserve">Іриси Фішера: </w:t>
       </w:r>
       <w:hyperlink r:id="rId9" w:history="1">
         <w:r>
@@ -1091,7 +822,7 @@
             <w:szCs w:val="22"/>
             <w:lang w:val="uk-UA"/>
           </w:rPr>
-          <w:t>https://github.com/mwaskom/seaborn-data</w:t>
+          <w:t>https://www.kaggle.com/datasets/uciml/iris</w:t>
         </w:r>
       </w:hyperlink>
     </w:p>
@@ -1100,7 +831,7 @@
         <w:pStyle w:val="paragraph"/>
         <w:numPr>
           <w:ilvl w:val="0"/>
-          <w:numId w:val="18"/>
+          <w:numId w:val="16"/>
         </w:numPr>
         <w:spacing w:before="0" w:beforeAutospacing="0" w:after="0" w:afterAutospacing="0"/>
         <w:textAlignment w:val="baseline"/>
@@ -1118,49 +849,15 @@
           <w:rFonts w:ascii="Calibri" w:hAnsi="Calibri" w:cs="Calibri"/>
           <w:sz w:val="22"/>
           <w:szCs w:val="22"/>
-          <w:lang w:val="en-US"/>
-        </w:rPr>
-        <w:t>K</w:t>
-      </w:r>
-      <w:r>
-        <w:rPr>
-          <w:rStyle w:val="spellingerror"/>
-          <w:rFonts w:ascii="Calibri" w:hAnsi="Calibri" w:cs="Calibri"/>
-          <w:sz w:val="22"/>
-          <w:szCs w:val="22"/>
-          <w:lang w:val="uk-UA"/>
-        </w:rPr>
-        <w:t>aggle</w:t>
-      </w:r>
-      <w:r>
-        <w:rPr>
-          <w:rStyle w:val="spellingerror"/>
-          <w:rFonts w:ascii="Calibri" w:hAnsi="Calibri" w:cs="Calibri"/>
-          <w:sz w:val="22"/>
-          <w:szCs w:val="22"/>
-          <w:lang w:val="en-US"/>
+          <w:lang w:val="uk-UA"/>
+        </w:rPr>
+        <w:t>Пінгвіни Пальмера:</w:t>
+      </w:r>
+      <w:r>
+        <w:rPr>
+          <w:lang w:val="uk-UA"/>
         </w:rPr>
         <w:t xml:space="preserve"> </w:t>
-      </w:r>
-      <w:r>
-        <w:rPr>
-          <w:rStyle w:val="spellingerror"/>
-          <w:rFonts w:ascii="Calibri" w:hAnsi="Calibri" w:cs="Calibri"/>
-          <w:sz w:val="22"/>
-          <w:szCs w:val="22"/>
-          <w:lang w:val="uk-UA"/>
-        </w:rPr>
-        <w:t>Data</w:t>
-      </w:r>
-      <w:r>
-        <w:rPr>
-          <w:rStyle w:val="spellingerror"/>
-          <w:rFonts w:ascii="Calibri" w:hAnsi="Calibri" w:cs="Calibri"/>
-          <w:sz w:val="22"/>
-          <w:szCs w:val="22"/>
-          <w:lang w:val="en-US"/>
-        </w:rPr>
-        <w:t xml:space="preserve">sets: </w:t>
       </w:r>
       <w:hyperlink r:id="rId10" w:history="1">
         <w:r>
@@ -1171,7 +868,7 @@
             <w:szCs w:val="22"/>
             <w:lang w:val="uk-UA"/>
           </w:rPr>
-          <w:t>https://www.kaggle.com/datasets</w:t>
+          <w:t>https://www.kaggle.com/datasets/parulpandey/palmer-archipelago-antarctica-penguin-data</w:t>
         </w:r>
       </w:hyperlink>
     </w:p>
@@ -1180,37 +877,29 @@
         <w:pStyle w:val="paragraph"/>
         <w:numPr>
           <w:ilvl w:val="0"/>
-          <w:numId w:val="18"/>
+          <w:numId w:val="16"/>
         </w:numPr>
         <w:spacing w:before="0" w:beforeAutospacing="0" w:after="0" w:afterAutospacing="0"/>
         <w:textAlignment w:val="baseline"/>
         <w:rPr>
-          <w:rStyle w:val="spellingerror"/>
-          <w:rFonts w:ascii="Calibri" w:hAnsi="Calibri" w:cs="Calibri"/>
-          <w:sz w:val="22"/>
-          <w:szCs w:val="22"/>
-          <w:lang w:val="uk-UA"/>
-        </w:rPr>
-      </w:pPr>
-      <w:r>
-        <w:rPr>
-          <w:rStyle w:val="spellingerror"/>
-          <w:rFonts w:ascii="Calibri" w:hAnsi="Calibri" w:cs="Calibri"/>
-          <w:sz w:val="22"/>
-          <w:szCs w:val="22"/>
-          <w:lang w:val="uk-UA"/>
-        </w:rPr>
-        <w:t>UCI Machine Learning Repository:</w:t>
-      </w:r>
-      <w:r>
-        <w:rPr>
-          <w:rStyle w:val="spellingerror"/>
-          <w:rFonts w:ascii="Calibri" w:hAnsi="Calibri" w:cs="Calibri"/>
-          <w:sz w:val="22"/>
-          <w:szCs w:val="22"/>
-          <w:lang w:val="uk-UA"/>
-        </w:rPr>
-        <w:t xml:space="preserve"> </w:t>
+          <w:rStyle w:val="a4"/>
+          <w:rFonts w:ascii="Calibri" w:hAnsi="Calibri" w:cs="Calibri"/>
+          <w:color w:val="auto"/>
+          <w:sz w:val="22"/>
+          <w:szCs w:val="22"/>
+          <w:u w:val="none"/>
+          <w:lang w:val="uk-UA"/>
+        </w:rPr>
+      </w:pPr>
+      <w:r>
+        <w:rPr>
+          <w:rStyle w:val="spellingerror"/>
+          <w:rFonts w:ascii="Calibri" w:hAnsi="Calibri" w:cs="Calibri"/>
+          <w:sz w:val="22"/>
+          <w:szCs w:val="22"/>
+          <w:lang w:val="uk-UA"/>
+        </w:rPr>
+        <w:t xml:space="preserve">Набір даних полювання на гриби: </w:t>
       </w:r>
       <w:hyperlink r:id="rId11" w:history="1">
         <w:r>
@@ -1221,7 +910,7 @@
             <w:szCs w:val="22"/>
             <w:lang w:val="uk-UA"/>
           </w:rPr>
-          <w:t>https://archive.ics.uci.edu/</w:t>
+          <w:t>https://www.kaggle.com/datasets/uciml/mushroom-classification</w:t>
         </w:r>
       </w:hyperlink>
     </w:p>
@@ -1230,7 +919,7 @@
         <w:pStyle w:val="paragraph"/>
         <w:numPr>
           <w:ilvl w:val="0"/>
-          <w:numId w:val="18"/>
+          <w:numId w:val="16"/>
         </w:numPr>
         <w:spacing w:before="0" w:beforeAutospacing="0" w:after="0" w:afterAutospacing="0"/>
         <w:textAlignment w:val="baseline"/>
@@ -1242,16 +931,6 @@
           <w:lang w:val="uk-UA"/>
         </w:rPr>
       </w:pPr>
-      <w:r>
-        <w:rPr>
-          <w:rStyle w:val="spellingerror"/>
-          <w:rFonts w:ascii="Calibri" w:hAnsi="Calibri" w:cs="Calibri"/>
-          <w:sz w:val="22"/>
-          <w:szCs w:val="22"/>
-          <w:lang w:val="uk-UA"/>
-        </w:rPr>
-        <w:t xml:space="preserve">Google Dataset Search: </w:t>
-      </w:r>
       <w:hyperlink r:id="rId12" w:history="1">
         <w:r>
           <w:rPr>
@@ -1261,7 +940,7 @@
             <w:szCs w:val="22"/>
             <w:lang w:val="uk-UA"/>
           </w:rPr>
-          <w:t>https://datasetsearch.research.google.com/</w:t>
+          <w:t>https://www.kaggle.com/datasets/erdemtaha/cancer-data/data</w:t>
         </w:r>
       </w:hyperlink>
     </w:p>
@@ -1270,7 +949,7 @@
         <w:pStyle w:val="paragraph"/>
         <w:numPr>
           <w:ilvl w:val="0"/>
-          <w:numId w:val="18"/>
+          <w:numId w:val="16"/>
         </w:numPr>
         <w:spacing w:before="0" w:beforeAutospacing="0" w:after="0" w:afterAutospacing="0"/>
         <w:textAlignment w:val="baseline"/>
@@ -1282,16 +961,6 @@
           <w:lang w:val="uk-UA"/>
         </w:rPr>
       </w:pPr>
-      <w:r>
-        <w:rPr>
-          <w:rStyle w:val="spellingerror"/>
-          <w:rFonts w:ascii="Calibri" w:hAnsi="Calibri" w:cs="Calibri"/>
-          <w:sz w:val="22"/>
-          <w:szCs w:val="22"/>
-          <w:lang w:val="uk-UA"/>
-        </w:rPr>
-        <w:t xml:space="preserve">Data.gov: </w:t>
-      </w:r>
       <w:hyperlink r:id="rId13" w:history="1">
         <w:r>
           <w:rPr>
@@ -1301,7 +970,7 @@
             <w:szCs w:val="22"/>
             <w:lang w:val="uk-UA"/>
           </w:rPr>
-          <w:t>https://www.data.gov/</w:t>
+          <w:t>https://www.kaggle.com/datasets/yasserh/breast-cancer-dataset</w:t>
         </w:r>
       </w:hyperlink>
     </w:p>
@@ -1310,8 +979,9 @@
         <w:pStyle w:val="paragraph"/>
         <w:numPr>
           <w:ilvl w:val="0"/>
-          <w:numId w:val="18"/>
+          <w:numId w:val="16"/>
         </w:numPr>
+        <w:spacing w:before="0" w:beforeAutospacing="0" w:after="0" w:afterAutospacing="0"/>
         <w:textAlignment w:val="baseline"/>
         <w:rPr>
           <w:rStyle w:val="spellingerror"/>
@@ -1321,16 +991,6 @@
           <w:lang w:val="uk-UA"/>
         </w:rPr>
       </w:pPr>
-      <w:r>
-        <w:rPr>
-          <w:rStyle w:val="spellingerror"/>
-          <w:rFonts w:ascii="Calibri" w:hAnsi="Calibri" w:cs="Calibri"/>
-          <w:sz w:val="22"/>
-          <w:szCs w:val="22"/>
-          <w:lang w:val="uk-UA"/>
-        </w:rPr>
-        <w:t xml:space="preserve">World Bank Open Data: </w:t>
-      </w:r>
       <w:hyperlink r:id="rId14" w:history="1">
         <w:r>
           <w:rPr>
@@ -1340,9 +1000,285 @@
             <w:szCs w:val="22"/>
             <w:lang w:val="uk-UA"/>
           </w:rPr>
-          <w:t>https://data.worldbank.org/</w:t>
+          <w:t>https://www.kaggle.com/datasets/reihanenamdari/breast-cancer</w:t>
         </w:r>
       </w:hyperlink>
+    </w:p>
+    <w:p>
+      <w:pPr>
+        <w:pStyle w:val="paragraph"/>
+        <w:numPr>
+          <w:ilvl w:val="0"/>
+          <w:numId w:val="16"/>
+        </w:numPr>
+        <w:spacing w:before="0" w:beforeAutospacing="0" w:after="0" w:afterAutospacing="0"/>
+        <w:textAlignment w:val="baseline"/>
+        <w:rPr>
+          <w:rStyle w:val="spellingerror"/>
+          <w:rFonts w:ascii="Calibri" w:hAnsi="Calibri" w:cs="Calibri"/>
+          <w:sz w:val="22"/>
+          <w:szCs w:val="22"/>
+          <w:lang w:val="uk-UA"/>
+        </w:rPr>
+      </w:pPr>
+      <w:r>
+        <w:rPr>
+          <w:rStyle w:val="spellingerror"/>
+          <w:rFonts w:ascii="Calibri" w:hAnsi="Calibri" w:cs="Calibri"/>
+          <w:sz w:val="22"/>
+          <w:szCs w:val="22"/>
+          <w:lang w:val="uk-UA"/>
+        </w:rPr>
+        <w:t xml:space="preserve">Чи інший який ви знаєте </w:t>
+      </w:r>
+      <w:r>
+        <w:rPr>
+          <w:rStyle w:val="spellingerror"/>
+          <w:rFonts w:ascii="Calibri" w:hAnsi="Calibri" w:cs="Calibri"/>
+          <w:sz w:val="22"/>
+          <w:szCs w:val="22"/>
+          <w:lang w:val="uk-UA"/>
+        </w:rPr>
+        <w:sym w:font="Wingdings" w:char="F04A"/>
+      </w:r>
+    </w:p>
+    <w:p>
+      <w:pPr>
+        <w:pStyle w:val="paragraph"/>
+        <w:spacing w:before="0" w:beforeAutospacing="0" w:after="0" w:afterAutospacing="0"/>
+        <w:textAlignment w:val="baseline"/>
+        <w:rPr>
+          <w:rStyle w:val="spellingerror"/>
+          <w:rFonts w:ascii="Calibri" w:hAnsi="Calibri" w:cs="Calibri"/>
+          <w:sz w:val="22"/>
+          <w:szCs w:val="22"/>
+          <w:lang w:val="uk-UA"/>
+        </w:rPr>
+      </w:pPr>
+    </w:p>
+    <w:p>
+      <w:pPr>
+        <w:pStyle w:val="paragraph"/>
+        <w:spacing w:before="0" w:beforeAutospacing="0" w:after="0" w:afterAutospacing="0"/>
+        <w:textAlignment w:val="baseline"/>
+        <w:rPr>
+          <w:rStyle w:val="spellingerror"/>
+          <w:rFonts w:ascii="Calibri" w:hAnsi="Calibri" w:cs="Calibri"/>
+          <w:sz w:val="22"/>
+          <w:szCs w:val="22"/>
+          <w:lang w:val="uk-UA"/>
+        </w:rPr>
+      </w:pPr>
+    </w:p>
+    <w:p>
+      <w:pPr>
+        <w:rPr>
+          <w:rStyle w:val="spellingerror"/>
+          <w:rFonts w:ascii="Calibri" w:hAnsi="Calibri" w:cs="Calibri"/>
+          <w:sz w:val="22"/>
+          <w:szCs w:val="22"/>
+        </w:rPr>
+      </w:pPr>
+      <w:r>
+        <w:rPr>
+          <w:rStyle w:val="spellingerror"/>
+          <w:rFonts w:ascii="Calibri" w:hAnsi="Calibri" w:cs="Calibri"/>
+          <w:sz w:val="22"/>
+          <w:szCs w:val="22"/>
+        </w:rPr>
+        <w:br w:type="page"/>
+      </w:r>
+    </w:p>
+    <w:p>
+      <w:pPr>
+        <w:pStyle w:val="paragraph"/>
+        <w:spacing w:before="0" w:beforeAutospacing="0" w:after="0" w:afterAutospacing="0"/>
+        <w:textAlignment w:val="baseline"/>
+        <w:rPr>
+          <w:rStyle w:val="spellingerror"/>
+          <w:rFonts w:ascii="Calibri" w:hAnsi="Calibri" w:cs="Calibri"/>
+          <w:sz w:val="22"/>
+          <w:szCs w:val="22"/>
+          <w:lang w:val="uk-UA"/>
+        </w:rPr>
+      </w:pPr>
+      <w:r>
+        <w:rPr>
+          <w:rStyle w:val="spellingerror"/>
+          <w:rFonts w:ascii="Calibri" w:hAnsi="Calibri" w:cs="Calibri"/>
+          <w:sz w:val="22"/>
+          <w:szCs w:val="22"/>
+        </w:rPr>
+        <w:t>Приклад (</w:t>
+      </w:r>
+      <w:r>
+        <w:rPr>
+          <w:rStyle w:val="spellingerror"/>
+          <w:rFonts w:ascii="Calibri" w:hAnsi="Calibri" w:cs="Calibri"/>
+          <w:sz w:val="22"/>
+          <w:szCs w:val="22"/>
+          <w:lang w:val="uk-UA"/>
+        </w:rPr>
+        <w:t>Іриси Фішера</w:t>
+      </w:r>
+      <w:r>
+        <w:rPr>
+          <w:rStyle w:val="spellingerror"/>
+          <w:rFonts w:ascii="Calibri" w:hAnsi="Calibri" w:cs="Calibri"/>
+          <w:sz w:val="22"/>
+          <w:szCs w:val="22"/>
+        </w:rPr>
+        <w:t>)</w:t>
+      </w:r>
+    </w:p>
+    <w:p>
+      <w:pPr>
+        <w:pStyle w:val="paragraph"/>
+        <w:spacing w:before="0" w:beforeAutospacing="0" w:after="0" w:afterAutospacing="0"/>
+        <w:textAlignment w:val="baseline"/>
+        <w:rPr>
+          <w:rStyle w:val="spellingerror"/>
+          <w:rFonts w:ascii="Calibri" w:hAnsi="Calibri" w:cs="Calibri"/>
+          <w:sz w:val="22"/>
+          <w:szCs w:val="22"/>
+          <w:lang w:val="en-US"/>
+        </w:rPr>
+      </w:pPr>
+      <w:r>
+        <w:rPr>
+          <w:noProof/>
+        </w:rPr>
+        <w:drawing>
+          <wp:inline distT="0" distB="0" distL="0" distR="0" wp14:anchorId="72EE4DAF" wp14:editId="566F7EE1">
+            <wp:extent cx="3780430" cy="3066406"/>
+            <wp:effectExtent l="0" t="0" r="0" b="0"/>
+            <wp:docPr id="2" name="Рисунок 2"/>
+            <wp:cNvGraphicFramePr>
+              <a:graphicFrameLocks xmlns:a="http://schemas.openxmlformats.org/drawingml/2006/main" noChangeAspect="1"/>
+            </wp:cNvGraphicFramePr>
+            <a:graphic xmlns:a="http://schemas.openxmlformats.org/drawingml/2006/main">
+              <a:graphicData uri="http://schemas.openxmlformats.org/drawingml/2006/picture">
+                <pic:pic xmlns:pic="http://schemas.openxmlformats.org/drawingml/2006/picture">
+                  <pic:nvPicPr>
+                    <pic:cNvPr id="0" name=""/>
+                    <pic:cNvPicPr/>
+                  </pic:nvPicPr>
+                  <pic:blipFill>
+                    <a:blip r:embed="rId15"/>
+                    <a:stretch>
+                      <a:fillRect/>
+                    </a:stretch>
+                  </pic:blipFill>
+                  <pic:spPr>
+                    <a:xfrm>
+                      <a:off x="0" y="0"/>
+                      <a:ext cx="3785093" cy="3070188"/>
+                    </a:xfrm>
+                    <a:prstGeom prst="rect">
+                      <a:avLst/>
+                    </a:prstGeom>
+                  </pic:spPr>
+                </pic:pic>
+              </a:graphicData>
+            </a:graphic>
+          </wp:inline>
+        </w:drawing>
+      </w:r>
+      <w:r>
+        <w:rPr>
+          <w:noProof/>
+        </w:rPr>
+        <w:t xml:space="preserve"> </w:t>
+      </w:r>
+      <w:r>
+        <w:rPr>
+          <w:noProof/>
+        </w:rPr>
+        <w:drawing>
+          <wp:inline distT="0" distB="0" distL="0" distR="0" wp14:anchorId="55EB4BAE" wp14:editId="50A92960">
+            <wp:extent cx="3779822" cy="3176315"/>
+            <wp:effectExtent l="0" t="0" r="0" b="0"/>
+            <wp:docPr id="1" name="Рисунок 1"/>
+            <wp:cNvGraphicFramePr>
+              <a:graphicFrameLocks xmlns:a="http://schemas.openxmlformats.org/drawingml/2006/main" noChangeAspect="1"/>
+            </wp:cNvGraphicFramePr>
+            <a:graphic xmlns:a="http://schemas.openxmlformats.org/drawingml/2006/main">
+              <a:graphicData uri="http://schemas.openxmlformats.org/drawingml/2006/picture">
+                <pic:pic xmlns:pic="http://schemas.openxmlformats.org/drawingml/2006/picture">
+                  <pic:nvPicPr>
+                    <pic:cNvPr id="0" name=""/>
+                    <pic:cNvPicPr/>
+                  </pic:nvPicPr>
+                  <pic:blipFill>
+                    <a:blip r:embed="rId16"/>
+                    <a:stretch>
+                      <a:fillRect/>
+                    </a:stretch>
+                  </pic:blipFill>
+                  <pic:spPr>
+                    <a:xfrm>
+                      <a:off x="0" y="0"/>
+                      <a:ext cx="3783060" cy="3179036"/>
+                    </a:xfrm>
+                    <a:prstGeom prst="rect">
+                      <a:avLst/>
+                    </a:prstGeom>
+                  </pic:spPr>
+                </pic:pic>
+              </a:graphicData>
+            </a:graphic>
+          </wp:inline>
+        </w:drawing>
+      </w:r>
+    </w:p>
+    <w:p>
+      <w:pPr>
+        <w:pStyle w:val="paragraph"/>
+        <w:spacing w:before="0" w:beforeAutospacing="0" w:after="0" w:afterAutospacing="0"/>
+        <w:textAlignment w:val="baseline"/>
+        <w:rPr>
+          <w:rStyle w:val="spellingerror"/>
+          <w:rFonts w:ascii="Calibri" w:hAnsi="Calibri" w:cs="Calibri"/>
+          <w:sz w:val="22"/>
+          <w:szCs w:val="22"/>
+          <w:lang w:val="uk-UA"/>
+        </w:rPr>
+      </w:pPr>
+    </w:p>
+    <w:p>
+      <w:pPr>
+        <w:rPr>
+          <w:rStyle w:val="spellingerror"/>
+          <w:rFonts w:ascii="Calibri" w:hAnsi="Calibri" w:cs="Calibri"/>
+          <w:sz w:val="22"/>
+          <w:szCs w:val="22"/>
+          <w:lang w:val="en-US"/>
+        </w:rPr>
+      </w:pPr>
+    </w:p>
+    <w:p>
+      <w:pPr>
+        <w:pStyle w:val="paragraph"/>
+        <w:spacing w:before="0" w:beforeAutospacing="0" w:after="0" w:afterAutospacing="0"/>
+        <w:textAlignment w:val="baseline"/>
+        <w:rPr>
+          <w:rStyle w:val="spellingerror"/>
+          <w:rFonts w:ascii="Calibri" w:hAnsi="Calibri" w:cs="Calibri"/>
+          <w:sz w:val="22"/>
+          <w:szCs w:val="22"/>
+          <w:lang w:val="uk-UA"/>
+        </w:rPr>
+      </w:pPr>
+      <w:r>
+        <w:rPr>
+          <w:rStyle w:val="spellingerror"/>
+          <w:rFonts w:ascii="Calibri" w:hAnsi="Calibri" w:cs="Calibri"/>
+          <w:sz w:val="22"/>
+          <w:szCs w:val="22"/>
+          <w:lang w:val="uk-UA"/>
+        </w:rPr>
+        <w:t>Бібліотеки</w:t>
+      </w:r>
     </w:p>
     <w:p>
       <w:pPr>
@@ -1351,6 +1287,7 @@
           <w:ilvl w:val="0"/>
           <w:numId w:val="18"/>
         </w:numPr>
+        <w:spacing w:before="0" w:beforeAutospacing="0" w:after="0" w:afterAutospacing="0"/>
         <w:textAlignment w:val="baseline"/>
         <w:rPr>
           <w:rStyle w:val="spellingerror"/>
@@ -1360,94 +1297,6 @@
           <w:lang w:val="uk-UA"/>
         </w:rPr>
       </w:pPr>
-      <w:r>
-        <w:rPr>
-          <w:rStyle w:val="spellingerror"/>
-          <w:rFonts w:ascii="Calibri" w:hAnsi="Calibri" w:cs="Calibri"/>
-          <w:sz w:val="22"/>
-          <w:szCs w:val="22"/>
-          <w:lang w:val="uk-UA"/>
-        </w:rPr>
-        <w:t xml:space="preserve">OpenML: </w:t>
-      </w:r>
-      <w:hyperlink r:id="rId15" w:history="1">
-        <w:r>
-          <w:rPr>
-            <w:rStyle w:val="a4"/>
-            <w:rFonts w:ascii="Calibri" w:hAnsi="Calibri" w:cs="Calibri"/>
-            <w:sz w:val="22"/>
-            <w:szCs w:val="22"/>
-            <w:lang w:val="uk-UA"/>
-          </w:rPr>
-          <w:t>https://www.openml.org/</w:t>
-        </w:r>
-      </w:hyperlink>
-    </w:p>
-    <w:p>
-      <w:pPr>
-        <w:pStyle w:val="paragraph"/>
-        <w:numPr>
-          <w:ilvl w:val="0"/>
-          <w:numId w:val="18"/>
-        </w:numPr>
-        <w:textAlignment w:val="baseline"/>
-        <w:rPr>
-          <w:rStyle w:val="spellingerror"/>
-          <w:rFonts w:ascii="Calibri" w:hAnsi="Calibri" w:cs="Calibri"/>
-          <w:sz w:val="22"/>
-          <w:szCs w:val="22"/>
-          <w:lang w:val="uk-UA"/>
-        </w:rPr>
-      </w:pPr>
-      <w:r>
-        <w:rPr>
-          <w:rStyle w:val="spellingerror"/>
-          <w:rFonts w:ascii="Calibri" w:hAnsi="Calibri" w:cs="Calibri"/>
-          <w:sz w:val="22"/>
-          <w:szCs w:val="22"/>
-          <w:lang w:val="uk-UA"/>
-        </w:rPr>
-        <w:t xml:space="preserve">Amazon AWS Public Datasets: </w:t>
-      </w:r>
-      <w:hyperlink r:id="rId16" w:history="1">
-        <w:r>
-          <w:rPr>
-            <w:rStyle w:val="a4"/>
-            <w:rFonts w:ascii="Calibri" w:hAnsi="Calibri" w:cs="Calibri"/>
-            <w:sz w:val="22"/>
-            <w:szCs w:val="22"/>
-            <w:lang w:val="uk-UA"/>
-          </w:rPr>
-          <w:t>https://aws.amazon.com/public-datasets/</w:t>
-        </w:r>
-      </w:hyperlink>
-    </w:p>
-    <w:p>
-      <w:pPr>
-        <w:pStyle w:val="paragraph"/>
-        <w:numPr>
-          <w:ilvl w:val="0"/>
-          <w:numId w:val="18"/>
-        </w:numPr>
-        <w:textAlignment w:val="baseline"/>
-        <w:rPr>
-          <w:rStyle w:val="spellingerror"/>
-          <w:rFonts w:ascii="Calibri" w:hAnsi="Calibri" w:cs="Calibri"/>
-          <w:sz w:val="22"/>
-          <w:szCs w:val="22"/>
-          <w:lang w:val="uk-UA"/>
-        </w:rPr>
-      </w:pPr>
-      <w:r>
-        <w:rPr>
-          <w:rStyle w:val="spellingerror"/>
-          <w:rFonts w:ascii="Calibri" w:hAnsi="Calibri" w:cs="Calibri"/>
-          <w:sz w:val="22"/>
-          <w:szCs w:val="22"/>
-          <w:lang w:val="uk-UA"/>
-        </w:rPr>
-        <w:t xml:space="preserve">DataIsBeautiful subreddit: </w:t>
-      </w:r>
       <w:hyperlink r:id="rId17" w:history="1">
         <w:r>
           <w:rPr>
@@ -1457,7 +1306,19 @@
             <w:szCs w:val="22"/>
             <w:lang w:val="uk-UA"/>
           </w:rPr>
-          <w:t>https://www.reddit.com/r/dataisbeautiful/</w:t>
+          <w:t>https://seaborn.pydata.</w:t>
+        </w:r>
+        <w:bookmarkStart w:id="0" w:name="_GoBack"/>
+        <w:bookmarkEnd w:id="0"/>
+        <w:r>
+          <w:rPr>
+            <w:rStyle w:val="a4"/>
+            <w:rFonts w:ascii="Calibri" w:hAnsi="Calibri" w:cs="Calibri"/>
+            <w:sz w:val="22"/>
+            <w:szCs w:val="22"/>
+            <w:lang w:val="uk-UA"/>
+          </w:rPr>
+          <w:t>org/</w:t>
         </w:r>
       </w:hyperlink>
     </w:p>
@@ -1468,25 +1329,110 @@
           <w:ilvl w:val="0"/>
           <w:numId w:val="18"/>
         </w:numPr>
+        <w:spacing w:before="0" w:beforeAutospacing="0" w:after="0" w:afterAutospacing="0"/>
         <w:textAlignment w:val="baseline"/>
         <w:rPr>
           <w:rStyle w:val="spellingerror"/>
           <w:rFonts w:ascii="Calibri" w:hAnsi="Calibri" w:cs="Calibri"/>
           <w:sz w:val="22"/>
           <w:szCs w:val="22"/>
-          <w:lang w:val="uk-UA"/>
-        </w:rPr>
-      </w:pPr>
-      <w:r>
-        <w:rPr>
-          <w:rStyle w:val="spellingerror"/>
-          <w:rFonts w:ascii="Calibri" w:hAnsi="Calibri" w:cs="Calibri"/>
-          <w:sz w:val="22"/>
-          <w:szCs w:val="22"/>
-          <w:lang w:val="uk-UA"/>
-        </w:rPr>
-        <w:t xml:space="preserve">Quandl: </w:t>
-      </w:r>
+          <w:lang w:val="en-US"/>
+        </w:rPr>
+      </w:pPr>
+      <w:r>
+        <w:rPr>
+          <w:rStyle w:val="spellingerror"/>
+          <w:rFonts w:ascii="Calibri" w:hAnsi="Calibri" w:cs="Calibri"/>
+          <w:sz w:val="22"/>
+          <w:szCs w:val="22"/>
+          <w:lang w:val="en-US"/>
+        </w:rPr>
+        <w:t>Pandas</w:t>
+      </w:r>
+    </w:p>
+    <w:p>
+      <w:pPr>
+        <w:pStyle w:val="paragraph"/>
+        <w:numPr>
+          <w:ilvl w:val="0"/>
+          <w:numId w:val="18"/>
+        </w:numPr>
+        <w:spacing w:before="0" w:beforeAutospacing="0" w:after="0" w:afterAutospacing="0"/>
+        <w:textAlignment w:val="baseline"/>
+        <w:rPr>
+          <w:rStyle w:val="spellingerror"/>
+          <w:rFonts w:ascii="Calibri" w:hAnsi="Calibri" w:cs="Calibri"/>
+          <w:sz w:val="22"/>
+          <w:szCs w:val="22"/>
+          <w:lang w:val="en-US"/>
+        </w:rPr>
+      </w:pPr>
+      <w:r>
+        <w:rPr>
+          <w:rStyle w:val="spellingerror"/>
+          <w:rFonts w:ascii="Calibri" w:hAnsi="Calibri" w:cs="Calibri"/>
+          <w:sz w:val="22"/>
+          <w:szCs w:val="22"/>
+          <w:lang w:val="en-US"/>
+        </w:rPr>
+        <w:t>Matplotlib</w:t>
+      </w:r>
+    </w:p>
+    <w:p>
+      <w:pPr>
+        <w:pStyle w:val="paragraph"/>
+        <w:spacing w:before="0" w:beforeAutospacing="0" w:after="0" w:afterAutospacing="0"/>
+        <w:textAlignment w:val="baseline"/>
+        <w:rPr>
+          <w:rStyle w:val="spellingerror"/>
+          <w:rFonts w:ascii="Calibri" w:hAnsi="Calibri" w:cs="Calibri"/>
+          <w:sz w:val="22"/>
+          <w:szCs w:val="22"/>
+          <w:lang w:val="uk-UA"/>
+        </w:rPr>
+      </w:pPr>
+    </w:p>
+    <w:p>
+      <w:pPr>
+        <w:pStyle w:val="paragraph"/>
+        <w:spacing w:before="0" w:beforeAutospacing="0" w:after="0" w:afterAutospacing="0"/>
+        <w:textAlignment w:val="baseline"/>
+        <w:rPr>
+          <w:rStyle w:val="spellingerror"/>
+          <w:rFonts w:ascii="Calibri" w:hAnsi="Calibri" w:cs="Calibri"/>
+          <w:sz w:val="22"/>
+          <w:szCs w:val="22"/>
+          <w:lang w:val="uk-UA"/>
+        </w:rPr>
+      </w:pPr>
+      <w:r>
+        <w:rPr>
+          <w:rStyle w:val="spellingerror"/>
+          <w:rFonts w:ascii="Calibri" w:hAnsi="Calibri" w:cs="Calibri"/>
+          <w:sz w:val="22"/>
+          <w:szCs w:val="22"/>
+          <w:lang w:val="uk-UA"/>
+        </w:rPr>
+        <w:t>Посилання:</w:t>
+      </w:r>
+    </w:p>
+    <w:p>
+      <w:pPr>
+        <w:pStyle w:val="paragraph"/>
+        <w:numPr>
+          <w:ilvl w:val="0"/>
+          <w:numId w:val="18"/>
+        </w:numPr>
+        <w:spacing w:before="0" w:beforeAutospacing="0" w:after="0" w:afterAutospacing="0"/>
+        <w:textAlignment w:val="baseline"/>
+        <w:rPr>
+          <w:rStyle w:val="spellingerror"/>
+          <w:rFonts w:ascii="Calibri" w:hAnsi="Calibri" w:cs="Calibri"/>
+          <w:sz w:val="22"/>
+          <w:szCs w:val="22"/>
+          <w:lang w:val="uk-UA"/>
+        </w:rPr>
+      </w:pPr>
       <w:hyperlink r:id="rId18" w:history="1">
         <w:r>
           <w:rPr>
@@ -1496,40 +1442,8 @@
             <w:szCs w:val="22"/>
             <w:lang w:val="uk-UA"/>
           </w:rPr>
-          <w:t>https://www.quandl.com/</w:t>
+          <w:t>https://www.</w:t>
         </w:r>
-      </w:hyperlink>
-    </w:p>
-    <w:p>
-      <w:pPr>
-        <w:pStyle w:val="paragraph"/>
-        <w:numPr>
-          <w:ilvl w:val="0"/>
-          <w:numId w:val="18"/>
-        </w:numPr>
-        <w:spacing w:before="0" w:beforeAutospacing="0" w:after="0" w:afterAutospacing="0"/>
-        <w:textAlignment w:val="baseline"/>
-        <w:rPr>
-          <w:rStyle w:val="a4"/>
-          <w:rFonts w:ascii="Calibri" w:hAnsi="Calibri" w:cs="Calibri"/>
-          <w:color w:val="auto"/>
-          <w:sz w:val="22"/>
-          <w:szCs w:val="22"/>
-          <w:u w:val="none"/>
-          <w:lang w:val="uk-UA"/>
-        </w:rPr>
-      </w:pPr>
-      <w:r>
-        <w:rPr>
-          <w:rStyle w:val="spellingerror"/>
-          <w:rFonts w:ascii="Calibri" w:hAnsi="Calibri" w:cs="Calibri"/>
-          <w:sz w:val="22"/>
-          <w:szCs w:val="22"/>
-          <w:lang w:val="uk-UA"/>
-        </w:rPr>
-        <w:t xml:space="preserve">GitHub: </w:t>
-      </w:r>
-      <w:hyperlink r:id="rId19" w:history="1">
         <w:r>
           <w:rPr>
             <w:rStyle w:val="a4"/>
@@ -1538,70 +1452,8 @@
             <w:szCs w:val="22"/>
             <w:lang w:val="uk-UA"/>
           </w:rPr>
-          <w:t>https://github.com/awesomedata/awesome-public-datasets</w:t>
+          <w:t>k</w:t>
         </w:r>
-      </w:hyperlink>
-    </w:p>
-    <w:p>
-      <w:pPr>
-        <w:pStyle w:val="paragraph"/>
-        <w:numPr>
-          <w:ilvl w:val="0"/>
-          <w:numId w:val="18"/>
-        </w:numPr>
-        <w:spacing w:before="0" w:beforeAutospacing="0" w:after="0" w:afterAutospacing="0"/>
-        <w:textAlignment w:val="baseline"/>
-        <w:rPr>
-          <w:rStyle w:val="spellingerror"/>
-          <w:rFonts w:ascii="Calibri" w:hAnsi="Calibri" w:cs="Calibri"/>
-          <w:sz w:val="22"/>
-          <w:szCs w:val="22"/>
-          <w:lang w:val="uk-UA"/>
-        </w:rPr>
-      </w:pPr>
-      <w:r>
-        <w:rPr>
-          <w:rStyle w:val="spellingerror"/>
-          <w:rFonts w:ascii="Calibri" w:hAnsi="Calibri" w:cs="Calibri"/>
-          <w:sz w:val="22"/>
-          <w:szCs w:val="22"/>
-          <w:lang w:val="uk-UA"/>
-        </w:rPr>
-        <w:t>Hugging</w:t>
-      </w:r>
-      <w:r>
-        <w:rPr>
-          <w:rStyle w:val="spellingerror"/>
-          <w:rFonts w:ascii="Calibri" w:hAnsi="Calibri" w:cs="Calibri"/>
-          <w:sz w:val="22"/>
-          <w:szCs w:val="22"/>
-          <w:lang w:val="uk-UA"/>
-        </w:rPr>
-        <w:t xml:space="preserve"> F</w:t>
-      </w:r>
-      <w:bookmarkStart w:id="0" w:name="_GoBack"/>
-      <w:bookmarkEnd w:id="0"/>
-      <w:r>
-        <w:rPr>
-          <w:rStyle w:val="spellingerror"/>
-          <w:rFonts w:ascii="Calibri" w:hAnsi="Calibri" w:cs="Calibri"/>
-          <w:sz w:val="22"/>
-          <w:szCs w:val="22"/>
-          <w:lang w:val="uk-UA"/>
-        </w:rPr>
-        <w:t>ace</w:t>
-      </w:r>
-      <w:r>
-        <w:rPr>
-          <w:rStyle w:val="spellingerror"/>
-          <w:rFonts w:ascii="Calibri" w:hAnsi="Calibri" w:cs="Calibri"/>
-          <w:sz w:val="22"/>
-          <w:szCs w:val="22"/>
-          <w:lang w:val="uk-UA"/>
-        </w:rPr>
-        <w:t xml:space="preserve">: </w:t>
-      </w:r>
-      <w:hyperlink r:id="rId20" w:history="1">
         <w:r>
           <w:rPr>
             <w:rStyle w:val="a4"/>
@@ -1610,7 +1462,7 @@
             <w:szCs w:val="22"/>
             <w:lang w:val="uk-UA"/>
           </w:rPr>
-          <w:t>https://huggingface.co/datasets?sort=trending</w:t>
+          <w:t>aggle.com/</w:t>
         </w:r>
       </w:hyperlink>
     </w:p>
@@ -1631,528 +1483,7 @@
           <w:lang w:val="uk-UA"/>
         </w:rPr>
       </w:pPr>
-      <w:r>
-        <w:rPr>
-          <w:rStyle w:val="spellingerror"/>
-          <w:rFonts w:ascii="Calibri" w:hAnsi="Calibri" w:cs="Calibri"/>
-          <w:sz w:val="22"/>
-          <w:szCs w:val="22"/>
-          <w:lang w:val="uk-UA"/>
-        </w:rPr>
-        <w:t xml:space="preserve">Титанік: </w:t>
-      </w:r>
-      <w:hyperlink r:id="rId21" w:history="1">
-        <w:r>
-          <w:rPr>
-            <w:rStyle w:val="a4"/>
-            <w:rFonts w:ascii="Calibri" w:hAnsi="Calibri" w:cs="Calibri"/>
-            <w:sz w:val="22"/>
-            <w:szCs w:val="22"/>
-            <w:lang w:val="uk-UA"/>
-          </w:rPr>
-          <w:t>https://raw.githubusercontent.com/mwaskom/seaborn-data/master/titanic.csv</w:t>
-        </w:r>
-      </w:hyperlink>
-    </w:p>
-    <w:p>
-      <w:pPr>
-        <w:pStyle w:val="paragraph"/>
-        <w:numPr>
-          <w:ilvl w:val="0"/>
-          <w:numId w:val="18"/>
-        </w:numPr>
-        <w:spacing w:before="0" w:beforeAutospacing="0" w:after="0" w:afterAutospacing="0"/>
-        <w:textAlignment w:val="baseline"/>
-        <w:rPr>
-          <w:rStyle w:val="spellingerror"/>
-          <w:rFonts w:ascii="Calibri" w:hAnsi="Calibri" w:cs="Calibri"/>
-          <w:sz w:val="22"/>
-          <w:szCs w:val="22"/>
-          <w:lang w:val="uk-UA"/>
-        </w:rPr>
-      </w:pPr>
-      <w:hyperlink r:id="rId22" w:history="1">
-        <w:r>
-          <w:rPr>
-            <w:rStyle w:val="a4"/>
-            <w:rFonts w:ascii="Calibri" w:hAnsi="Calibri" w:cs="Calibri"/>
-            <w:sz w:val="22"/>
-            <w:szCs w:val="22"/>
-            <w:lang w:val="uk-UA"/>
-          </w:rPr>
-          <w:t>https://vc.ru/u/1389654-machine-learning/581407-krupneyshie-otkrytye-datasety-dlya-mashinnogo-obucheniya</w:t>
-        </w:r>
-      </w:hyperlink>
-    </w:p>
-    <w:p>
-      <w:pPr>
-        <w:pStyle w:val="paragraph"/>
-        <w:numPr>
-          <w:ilvl w:val="0"/>
-          <w:numId w:val="18"/>
-        </w:numPr>
-        <w:spacing w:before="0" w:beforeAutospacing="0" w:after="0" w:afterAutospacing="0"/>
-        <w:textAlignment w:val="baseline"/>
-        <w:rPr>
-          <w:rStyle w:val="spellingerror"/>
-          <w:rFonts w:ascii="Calibri" w:hAnsi="Calibri" w:cs="Calibri"/>
-          <w:sz w:val="22"/>
-          <w:szCs w:val="22"/>
-          <w:lang w:val="uk-UA"/>
-        </w:rPr>
-      </w:pPr>
-      <w:hyperlink r:id="rId23" w:history="1">
-        <w:r>
-          <w:rPr>
-            <w:rStyle w:val="a4"/>
-            <w:rFonts w:ascii="Calibri" w:hAnsi="Calibri" w:cs="Calibri"/>
-            <w:sz w:val="22"/>
-            <w:szCs w:val="22"/>
-            <w:lang w:val="uk-UA"/>
-          </w:rPr>
-          <w:t>https://www.linkedin.com/pulse/10-amazing-resources-access-datasets-boost-your-data-michael/</w:t>
-        </w:r>
-      </w:hyperlink>
-    </w:p>
-    <w:p>
-      <w:pPr>
-        <w:pStyle w:val="paragraph"/>
-        <w:spacing w:before="0" w:beforeAutospacing="0" w:after="0" w:afterAutospacing="0"/>
-        <w:textAlignment w:val="baseline"/>
-        <w:rPr>
-          <w:rStyle w:val="spellingerror"/>
-          <w:rFonts w:ascii="Calibri" w:hAnsi="Calibri" w:cs="Calibri"/>
-          <w:sz w:val="22"/>
-          <w:szCs w:val="22"/>
-          <w:lang w:val="uk-UA"/>
-        </w:rPr>
-      </w:pPr>
-    </w:p>
-    <w:p>
-      <w:pPr>
-        <w:rPr>
-          <w:rStyle w:val="spellingerror"/>
-          <w:rFonts w:ascii="Calibri" w:hAnsi="Calibri" w:cs="Calibri"/>
-          <w:sz w:val="22"/>
-          <w:szCs w:val="22"/>
-          <w:lang w:val="uk-UA"/>
-        </w:rPr>
-      </w:pPr>
-      <w:r>
-        <w:rPr>
-          <w:rStyle w:val="spellingerror"/>
-          <w:rFonts w:ascii="Calibri" w:hAnsi="Calibri" w:cs="Calibri"/>
-          <w:sz w:val="22"/>
-          <w:szCs w:val="22"/>
-          <w:lang w:val="uk-UA"/>
-        </w:rPr>
-        <w:br w:type="page"/>
-      </w:r>
-    </w:p>
-    <w:p>
-      <w:pPr>
-        <w:pStyle w:val="paragraph"/>
-        <w:spacing w:before="0" w:beforeAutospacing="0" w:after="0" w:afterAutospacing="0"/>
-        <w:textAlignment w:val="baseline"/>
-        <w:rPr>
-          <w:rStyle w:val="spellingerror"/>
-          <w:rFonts w:ascii="Calibri" w:hAnsi="Calibri" w:cs="Calibri"/>
-          <w:sz w:val="22"/>
-          <w:szCs w:val="22"/>
-          <w:lang w:val="uk-UA"/>
-        </w:rPr>
-      </w:pPr>
-      <w:r>
-        <w:rPr>
-          <w:rStyle w:val="spellingerror"/>
-          <w:rFonts w:ascii="Calibri" w:hAnsi="Calibri" w:cs="Calibri"/>
-          <w:sz w:val="22"/>
-          <w:szCs w:val="22"/>
-          <w:lang w:val="uk-UA"/>
-        </w:rPr>
-        <w:lastRenderedPageBreak/>
-        <w:t>Бібліотеки</w:t>
-      </w:r>
-    </w:p>
-    <w:p>
-      <w:pPr>
-        <w:pStyle w:val="paragraph"/>
-        <w:numPr>
-          <w:ilvl w:val="0"/>
-          <w:numId w:val="18"/>
-        </w:numPr>
-        <w:spacing w:before="0" w:beforeAutospacing="0" w:after="0" w:afterAutospacing="0"/>
-        <w:textAlignment w:val="baseline"/>
-        <w:rPr>
-          <w:rStyle w:val="spellingerror"/>
-          <w:rFonts w:ascii="Calibri" w:hAnsi="Calibri" w:cs="Calibri"/>
-          <w:sz w:val="22"/>
-          <w:szCs w:val="22"/>
-          <w:lang w:val="uk-UA"/>
-        </w:rPr>
-      </w:pPr>
-      <w:hyperlink r:id="rId24" w:history="1">
-        <w:r>
-          <w:rPr>
-            <w:rStyle w:val="a4"/>
-            <w:rFonts w:ascii="Calibri" w:hAnsi="Calibri" w:cs="Calibri"/>
-            <w:sz w:val="22"/>
-            <w:szCs w:val="22"/>
-            <w:lang w:val="uk-UA"/>
-          </w:rPr>
-          <w:t>https://seaborn.pydata.org/</w:t>
-        </w:r>
-      </w:hyperlink>
-    </w:p>
-    <w:p>
-      <w:pPr>
-        <w:pStyle w:val="paragraph"/>
-        <w:numPr>
-          <w:ilvl w:val="0"/>
-          <w:numId w:val="18"/>
-        </w:numPr>
-        <w:spacing w:before="0" w:beforeAutospacing="0" w:after="0" w:afterAutospacing="0"/>
-        <w:textAlignment w:val="baseline"/>
-        <w:rPr>
-          <w:rStyle w:val="spellingerror"/>
-          <w:rFonts w:ascii="Calibri" w:hAnsi="Calibri" w:cs="Calibri"/>
-          <w:sz w:val="22"/>
-          <w:szCs w:val="22"/>
-          <w:lang w:val="uk-UA"/>
-        </w:rPr>
-      </w:pPr>
-      <w:r>
-        <w:rPr>
-          <w:rStyle w:val="spellingerror"/>
-          <w:rFonts w:ascii="Calibri" w:hAnsi="Calibri" w:cs="Calibri"/>
-          <w:sz w:val="22"/>
-          <w:szCs w:val="22"/>
-          <w:lang w:val="uk-UA"/>
-        </w:rPr>
-        <w:t>P</w:t>
-      </w:r>
-      <w:r>
-        <w:rPr>
-          <w:rStyle w:val="spellingerror"/>
-          <w:rFonts w:ascii="Calibri" w:hAnsi="Calibri" w:cs="Calibri"/>
-          <w:sz w:val="22"/>
-          <w:szCs w:val="22"/>
-          <w:lang w:val="uk-UA"/>
-        </w:rPr>
-        <w:t>y</w:t>
-      </w:r>
-      <w:r>
-        <w:rPr>
-          <w:rStyle w:val="spellingerror"/>
-          <w:rFonts w:ascii="Calibri" w:hAnsi="Calibri" w:cs="Calibri"/>
-          <w:sz w:val="22"/>
-          <w:szCs w:val="22"/>
-          <w:lang w:val="en-US"/>
-        </w:rPr>
-        <w:t>T</w:t>
-      </w:r>
-      <w:r>
-        <w:rPr>
-          <w:rStyle w:val="spellingerror"/>
-          <w:rFonts w:ascii="Calibri" w:hAnsi="Calibri" w:cs="Calibri"/>
-          <w:sz w:val="22"/>
-          <w:szCs w:val="22"/>
-          <w:lang w:val="uk-UA"/>
-        </w:rPr>
-        <w:t>orch</w:t>
-      </w:r>
-      <w:r>
-        <w:rPr>
-          <w:rStyle w:val="spellingerror"/>
-          <w:rFonts w:ascii="Calibri" w:hAnsi="Calibri" w:cs="Calibri"/>
-          <w:sz w:val="22"/>
-          <w:szCs w:val="22"/>
-          <w:lang w:val="en-US"/>
-        </w:rPr>
-        <w:t>:</w:t>
-      </w:r>
-    </w:p>
-    <w:p>
-      <w:pPr>
-        <w:pStyle w:val="paragraph"/>
-        <w:spacing w:before="0" w:beforeAutospacing="0" w:after="0" w:afterAutospacing="0"/>
-        <w:ind w:left="720"/>
-        <w:textAlignment w:val="baseline"/>
-        <w:rPr>
-          <w:rStyle w:val="spellingerror"/>
-          <w:rFonts w:ascii="Calibri" w:hAnsi="Calibri" w:cs="Calibri"/>
-          <w:sz w:val="22"/>
-          <w:szCs w:val="22"/>
-          <w:lang w:val="uk-UA"/>
-        </w:rPr>
-      </w:pPr>
-      <w:hyperlink r:id="rId25" w:history="1">
-        <w:r>
-          <w:rPr>
-            <w:rStyle w:val="a4"/>
-            <w:rFonts w:ascii="Calibri" w:hAnsi="Calibri" w:cs="Calibri"/>
-            <w:sz w:val="22"/>
-            <w:szCs w:val="22"/>
-            <w:lang w:val="uk-UA"/>
-          </w:rPr>
-          <w:t>https://pytorch.org/</w:t>
-        </w:r>
-      </w:hyperlink>
-    </w:p>
-    <w:p>
-      <w:pPr>
-        <w:pStyle w:val="paragraph"/>
-        <w:numPr>
-          <w:ilvl w:val="0"/>
-          <w:numId w:val="18"/>
-        </w:numPr>
-        <w:spacing w:before="0" w:beforeAutospacing="0" w:after="0" w:afterAutospacing="0"/>
-        <w:textAlignment w:val="baseline"/>
-        <w:rPr>
-          <w:rStyle w:val="spellingerror"/>
-          <w:rFonts w:ascii="Calibri" w:hAnsi="Calibri" w:cs="Calibri"/>
-          <w:sz w:val="22"/>
-          <w:szCs w:val="22"/>
-          <w:lang w:val="uk-UA"/>
-        </w:rPr>
-      </w:pPr>
-      <w:r>
-        <w:rPr>
-          <w:rStyle w:val="spellingerror"/>
-          <w:rFonts w:ascii="Calibri" w:hAnsi="Calibri" w:cs="Calibri"/>
-          <w:sz w:val="22"/>
-          <w:szCs w:val="22"/>
-          <w:lang w:val="uk-UA"/>
-        </w:rPr>
-        <w:t>Autoregressive AR-X(p) model</w:t>
-      </w:r>
-      <w:r>
-        <w:rPr>
-          <w:rStyle w:val="spellingerror"/>
-          <w:rFonts w:ascii="Calibri" w:hAnsi="Calibri" w:cs="Calibri"/>
-          <w:sz w:val="22"/>
-          <w:szCs w:val="22"/>
-          <w:lang w:val="uk-UA"/>
-        </w:rPr>
-        <w:t xml:space="preserve">: </w:t>
-      </w:r>
-      <w:hyperlink r:id="rId26" w:history="1">
-        <w:r>
-          <w:rPr>
-            <w:rStyle w:val="a4"/>
-            <w:rFonts w:ascii="Calibri" w:hAnsi="Calibri" w:cs="Calibri"/>
-            <w:sz w:val="22"/>
-            <w:szCs w:val="22"/>
-            <w:lang w:val="uk-UA"/>
-          </w:rPr>
-          <w:t>https://www.statsmodels.org/dev/generated/statsmodels.tsa.ar_model.AutoReg.html</w:t>
-        </w:r>
-      </w:hyperlink>
-    </w:p>
-    <w:p>
-      <w:pPr>
-        <w:pStyle w:val="paragraph"/>
-        <w:numPr>
-          <w:ilvl w:val="0"/>
-          <w:numId w:val="18"/>
-        </w:numPr>
-        <w:spacing w:before="0" w:beforeAutospacing="0" w:after="0" w:afterAutospacing="0"/>
-        <w:textAlignment w:val="baseline"/>
-        <w:rPr>
-          <w:rStyle w:val="spellingerror"/>
-          <w:rFonts w:ascii="Calibri" w:hAnsi="Calibri" w:cs="Calibri"/>
-          <w:sz w:val="22"/>
-          <w:szCs w:val="22"/>
-          <w:lang w:val="uk-UA"/>
-        </w:rPr>
-      </w:pPr>
-    </w:p>
-    <w:p>
-      <w:pPr>
-        <w:pStyle w:val="paragraph"/>
-        <w:spacing w:before="0" w:beforeAutospacing="0" w:after="0" w:afterAutospacing="0"/>
-        <w:textAlignment w:val="baseline"/>
-        <w:rPr>
-          <w:rStyle w:val="spellingerror"/>
-          <w:rFonts w:ascii="Calibri" w:hAnsi="Calibri" w:cs="Calibri"/>
-          <w:sz w:val="22"/>
-          <w:szCs w:val="22"/>
-          <w:lang w:val="uk-UA"/>
-        </w:rPr>
-      </w:pPr>
-    </w:p>
-    <w:p>
-      <w:pPr>
-        <w:pStyle w:val="paragraph"/>
-        <w:spacing w:before="0" w:beforeAutospacing="0" w:after="0" w:afterAutospacing="0"/>
-        <w:textAlignment w:val="baseline"/>
-        <w:rPr>
-          <w:rStyle w:val="spellingerror"/>
-          <w:rFonts w:ascii="Calibri" w:hAnsi="Calibri" w:cs="Calibri"/>
-          <w:sz w:val="22"/>
-          <w:szCs w:val="22"/>
-          <w:lang w:val="uk-UA"/>
-        </w:rPr>
-      </w:pPr>
-      <w:r>
-        <w:rPr>
-          <w:rStyle w:val="spellingerror"/>
-          <w:rFonts w:ascii="Calibri" w:hAnsi="Calibri" w:cs="Calibri"/>
-          <w:sz w:val="22"/>
-          <w:szCs w:val="22"/>
-          <w:lang w:val="uk-UA"/>
-        </w:rPr>
-        <w:t>Посилання:</w:t>
-      </w:r>
-    </w:p>
-    <w:p>
-      <w:pPr>
-        <w:pStyle w:val="paragraph"/>
-        <w:numPr>
-          <w:ilvl w:val="0"/>
-          <w:numId w:val="18"/>
-        </w:numPr>
-        <w:spacing w:before="0" w:beforeAutospacing="0" w:after="0" w:afterAutospacing="0"/>
-        <w:textAlignment w:val="baseline"/>
-        <w:rPr>
-          <w:rStyle w:val="spellingerror"/>
-          <w:rFonts w:ascii="Calibri" w:hAnsi="Calibri" w:cs="Calibri"/>
-          <w:sz w:val="22"/>
-          <w:szCs w:val="22"/>
-          <w:lang w:val="uk-UA"/>
-        </w:rPr>
-      </w:pPr>
-      <w:r>
-        <w:rPr>
-          <w:rStyle w:val="spellingerror"/>
-          <w:rFonts w:ascii="Calibri" w:hAnsi="Calibri" w:cs="Calibri"/>
-          <w:sz w:val="22"/>
-          <w:szCs w:val="22"/>
-          <w:lang w:val="uk-UA"/>
-        </w:rPr>
-        <w:t>Iris Flowers Classification with PyTorch</w:t>
-      </w:r>
-      <w:r>
-        <w:rPr>
-          <w:rStyle w:val="spellingerror"/>
-          <w:rFonts w:ascii="Calibri" w:hAnsi="Calibri" w:cs="Calibri"/>
-          <w:sz w:val="22"/>
-          <w:szCs w:val="22"/>
-          <w:lang w:val="en-US"/>
-        </w:rPr>
-        <w:t xml:space="preserve">: </w:t>
-      </w:r>
-    </w:p>
-    <w:p>
-      <w:pPr>
-        <w:pStyle w:val="paragraph"/>
-        <w:spacing w:before="0" w:beforeAutospacing="0" w:after="0" w:afterAutospacing="0"/>
-        <w:ind w:left="720"/>
-        <w:textAlignment w:val="baseline"/>
-        <w:rPr>
-          <w:rStyle w:val="spellingerror"/>
-          <w:rFonts w:ascii="Calibri" w:hAnsi="Calibri" w:cs="Calibri"/>
-          <w:sz w:val="22"/>
-          <w:szCs w:val="22"/>
-          <w:lang w:val="uk-UA"/>
-        </w:rPr>
-      </w:pPr>
-      <w:hyperlink r:id="rId27" w:history="1">
-        <w:r>
-          <w:rPr>
-            <w:rStyle w:val="a4"/>
-            <w:rFonts w:ascii="Calibri" w:hAnsi="Calibri" w:cs="Calibri"/>
-            <w:sz w:val="22"/>
-            <w:szCs w:val="22"/>
-            <w:lang w:val="uk-UA"/>
-          </w:rPr>
-          <w:t>https://medium.com/@ozgur.ersoz3/iris-flowers-classification-with-pytorch-cd80c8aeeb2c</w:t>
-        </w:r>
-      </w:hyperlink>
-    </w:p>
-    <w:p>
-      <w:pPr>
-        <w:pStyle w:val="paragraph"/>
-        <w:numPr>
-          <w:ilvl w:val="0"/>
-          <w:numId w:val="18"/>
-        </w:numPr>
-        <w:spacing w:before="0" w:beforeAutospacing="0" w:after="0" w:afterAutospacing="0"/>
-        <w:textAlignment w:val="baseline"/>
-        <w:rPr>
-          <w:rStyle w:val="spellingerror"/>
-          <w:rFonts w:ascii="Calibri" w:hAnsi="Calibri" w:cs="Calibri"/>
-          <w:sz w:val="22"/>
-          <w:szCs w:val="22"/>
-          <w:lang w:val="uk-UA"/>
-        </w:rPr>
-      </w:pPr>
-      <w:r>
-        <w:rPr>
-          <w:rStyle w:val="spellingerror"/>
-          <w:rFonts w:ascii="Calibri" w:hAnsi="Calibri" w:cs="Calibri"/>
-          <w:sz w:val="22"/>
-          <w:szCs w:val="22"/>
-          <w:lang w:val="uk-UA"/>
-        </w:rPr>
-        <w:t>Autoregressive (AR) Models Python Examples: Time-series Forecasting</w:t>
-      </w:r>
-      <w:r>
-        <w:rPr>
-          <w:rStyle w:val="spellingerror"/>
-          <w:rFonts w:ascii="Calibri" w:hAnsi="Calibri" w:cs="Calibri"/>
-          <w:sz w:val="22"/>
-          <w:szCs w:val="22"/>
-          <w:lang w:val="uk-UA"/>
-        </w:rPr>
-        <w:t>:</w:t>
-      </w:r>
-    </w:p>
-    <w:p>
-      <w:pPr>
-        <w:pStyle w:val="paragraph"/>
-        <w:spacing w:before="0" w:beforeAutospacing="0" w:after="0" w:afterAutospacing="0"/>
-        <w:ind w:left="720"/>
-        <w:textAlignment w:val="baseline"/>
-        <w:rPr>
-          <w:rStyle w:val="spellingerror"/>
-          <w:rFonts w:ascii="Calibri" w:hAnsi="Calibri" w:cs="Calibri"/>
-          <w:sz w:val="22"/>
-          <w:szCs w:val="22"/>
-          <w:lang w:val="uk-UA"/>
-        </w:rPr>
-      </w:pPr>
-      <w:hyperlink r:id="rId28" w:history="1">
-        <w:r>
-          <w:rPr>
-            <w:rStyle w:val="a4"/>
-            <w:rFonts w:ascii="Calibri" w:hAnsi="Calibri" w:cs="Calibri"/>
-            <w:sz w:val="22"/>
-            <w:szCs w:val="22"/>
-            <w:lang w:val="uk-UA"/>
-          </w:rPr>
-          <w:t>https://vitalflux.com/autoregressive-ar-models-with-python-examples/</w:t>
-        </w:r>
-      </w:hyperlink>
-    </w:p>
-    <w:p>
-      <w:pPr>
-        <w:pStyle w:val="paragraph"/>
-        <w:numPr>
-          <w:ilvl w:val="0"/>
-          <w:numId w:val="18"/>
-        </w:numPr>
-        <w:spacing w:before="0" w:beforeAutospacing="0" w:after="0" w:afterAutospacing="0"/>
-        <w:textAlignment w:val="baseline"/>
-        <w:rPr>
-          <w:rStyle w:val="spellingerror"/>
-          <w:rFonts w:ascii="Calibri" w:hAnsi="Calibri" w:cs="Calibri"/>
-          <w:sz w:val="22"/>
-          <w:szCs w:val="22"/>
-          <w:lang w:val="uk-UA"/>
-        </w:rPr>
-      </w:pPr>
-      <w:hyperlink r:id="rId29" w:history="1">
+      <w:hyperlink r:id="rId19" w:history="1">
         <w:r>
           <w:rPr>
             <w:rStyle w:val="a4"/>
@@ -2182,7 +1513,7 @@
           <w:lang w:val="uk-UA"/>
         </w:rPr>
       </w:pPr>
-      <w:hyperlink r:id="rId30" w:history="1">
+      <w:hyperlink r:id="rId20" w:history="1">
         <w:r>
           <w:rPr>
             <w:rStyle w:val="a4"/>
@@ -2212,7 +1543,7 @@
           <w:lang w:val="uk-UA"/>
         </w:rPr>
       </w:pPr>
-      <w:hyperlink r:id="rId31" w:history="1">
+      <w:hyperlink r:id="rId21" w:history="1">
         <w:r>
           <w:rPr>
             <w:rStyle w:val="a4"/>
@@ -2224,24 +1555,6 @@
           <w:t>https://www.datacamp.com/blog/what-is-data-science-the-definitive-guide</w:t>
         </w:r>
       </w:hyperlink>
-    </w:p>
-    <w:p>
-      <w:pPr>
-        <w:pStyle w:val="paragraph"/>
-        <w:numPr>
-          <w:ilvl w:val="0"/>
-          <w:numId w:val="18"/>
-        </w:numPr>
-        <w:spacing w:before="0" w:beforeAutospacing="0" w:after="0" w:afterAutospacing="0"/>
-        <w:textAlignment w:val="baseline"/>
-        <w:rPr>
-          <w:rStyle w:val="spellingerror"/>
-          <w:rFonts w:ascii="Calibri" w:hAnsi="Calibri" w:cs="Calibri"/>
-          <w:sz w:val="22"/>
-          <w:szCs w:val="22"/>
-          <w:lang w:val="uk-UA"/>
-        </w:rPr>
-      </w:pPr>
     </w:p>
     <w:sectPr>
       <w:pgSz w:w="11906" w:h="16838"/>
@@ -2724,6 +2037,119 @@
     </w:lvl>
   </w:abstractNum>
   <w:abstractNum w:abstractNumId="4">
+    <w:nsid w:val="1F1A5A5E"/>
+    <w:multiLevelType w:val="multilevel"/>
+    <w:tmpl w:val="320C3EC4"/>
+    <w:lvl w:ilvl="0">
+      <w:start w:val="1"/>
+      <w:numFmt w:val="decimal"/>
+      <w:lvlText w:val="%1."/>
+      <w:lvlJc w:val="left"/>
+      <w:pPr>
+        <w:tabs>
+          <w:tab w:val="num" w:pos="720"/>
+        </w:tabs>
+        <w:ind w:left="720" w:hanging="360"/>
+      </w:pPr>
+    </w:lvl>
+    <w:lvl w:ilvl="1" w:tentative="1">
+      <w:start w:val="1"/>
+      <w:numFmt w:val="decimal"/>
+      <w:lvlText w:val="%2."/>
+      <w:lvlJc w:val="left"/>
+      <w:pPr>
+        <w:tabs>
+          <w:tab w:val="num" w:pos="1440"/>
+        </w:tabs>
+        <w:ind w:left="1440" w:hanging="360"/>
+      </w:pPr>
+    </w:lvl>
+    <w:lvl w:ilvl="2" w:tentative="1">
+      <w:start w:val="1"/>
+      <w:numFmt w:val="decimal"/>
+      <w:lvlText w:val="%3."/>
+      <w:lvlJc w:val="left"/>
+      <w:pPr>
+        <w:tabs>
+          <w:tab w:val="num" w:pos="2160"/>
+        </w:tabs>
+        <w:ind w:left="2160" w:hanging="360"/>
+      </w:pPr>
+    </w:lvl>
+    <w:lvl w:ilvl="3" w:tentative="1">
+      <w:start w:val="1"/>
+      <w:numFmt w:val="decimal"/>
+      <w:lvlText w:val="%4."/>
+      <w:lvlJc w:val="left"/>
+      <w:pPr>
+        <w:tabs>
+          <w:tab w:val="num" w:pos="2880"/>
+        </w:tabs>
+        <w:ind w:left="2880" w:hanging="360"/>
+      </w:pPr>
+    </w:lvl>
+    <w:lvl w:ilvl="4" w:tentative="1">
+      <w:start w:val="1"/>
+      <w:numFmt w:val="decimal"/>
+      <w:lvlText w:val="%5."/>
+      <w:lvlJc w:val="left"/>
+      <w:pPr>
+        <w:tabs>
+          <w:tab w:val="num" w:pos="3600"/>
+        </w:tabs>
+        <w:ind w:left="3600" w:hanging="360"/>
+      </w:pPr>
+    </w:lvl>
+    <w:lvl w:ilvl="5" w:tentative="1">
+      <w:start w:val="1"/>
+      <w:numFmt w:val="decimal"/>
+      <w:lvlText w:val="%6."/>
+      <w:lvlJc w:val="left"/>
+      <w:pPr>
+        <w:tabs>
+          <w:tab w:val="num" w:pos="4320"/>
+        </w:tabs>
+        <w:ind w:left="4320" w:hanging="360"/>
+      </w:pPr>
+    </w:lvl>
+    <w:lvl w:ilvl="6" w:tentative="1">
+      <w:start w:val="1"/>
+      <w:numFmt w:val="decimal"/>
+      <w:lvlText w:val="%7."/>
+      <w:lvlJc w:val="left"/>
+      <w:pPr>
+        <w:tabs>
+          <w:tab w:val="num" w:pos="5040"/>
+        </w:tabs>
+        <w:ind w:left="5040" w:hanging="360"/>
+      </w:pPr>
+    </w:lvl>
+    <w:lvl w:ilvl="7" w:tentative="1">
+      <w:start w:val="1"/>
+      <w:numFmt w:val="decimal"/>
+      <w:lvlText w:val="%8."/>
+      <w:lvlJc w:val="left"/>
+      <w:pPr>
+        <w:tabs>
+          <w:tab w:val="num" w:pos="5760"/>
+        </w:tabs>
+        <w:ind w:left="5760" w:hanging="360"/>
+      </w:pPr>
+    </w:lvl>
+    <w:lvl w:ilvl="8" w:tentative="1">
+      <w:start w:val="1"/>
+      <w:numFmt w:val="decimal"/>
+      <w:lvlText w:val="%9."/>
+      <w:lvlJc w:val="left"/>
+      <w:pPr>
+        <w:tabs>
+          <w:tab w:val="num" w:pos="6480"/>
+        </w:tabs>
+        <w:ind w:left="6480" w:hanging="360"/>
+      </w:pPr>
+    </w:lvl>
+  </w:abstractNum>
+  <w:abstractNum w:abstractNumId="5">
     <w:nsid w:val="203264B1"/>
     <w:multiLevelType w:val="hybridMultilevel"/>
     <w:tmpl w:val="50E6EE7E"/>
@@ -2836,7 +2262,7 @@
       </w:rPr>
     </w:lvl>
   </w:abstractNum>
-  <w:abstractNum w:abstractNumId="5">
+  <w:abstractNum w:abstractNumId="6">
     <w:nsid w:val="26D877C2"/>
     <w:multiLevelType w:val="hybridMultilevel"/>
     <w:tmpl w:val="9D148C56"/>
@@ -2948,7 +2374,7 @@
       </w:rPr>
     </w:lvl>
   </w:abstractNum>
-  <w:abstractNum w:abstractNumId="6">
+  <w:abstractNum w:abstractNumId="7">
     <w:nsid w:val="2F0F16C8"/>
     <w:multiLevelType w:val="hybridMultilevel"/>
     <w:tmpl w:val="FF0C2904"/>
@@ -3037,7 +2463,7 @@
       </w:pPr>
     </w:lvl>
   </w:abstractNum>
-  <w:abstractNum w:abstractNumId="7">
+  <w:abstractNum w:abstractNumId="8">
     <w:nsid w:val="34D92ADB"/>
     <w:multiLevelType w:val="hybridMultilevel"/>
     <w:tmpl w:val="B74A1CBA"/>
@@ -3126,7 +2552,7 @@
       </w:pPr>
     </w:lvl>
   </w:abstractNum>
-  <w:abstractNum w:abstractNumId="8">
+  <w:abstractNum w:abstractNumId="9">
     <w:nsid w:val="50B859AB"/>
     <w:multiLevelType w:val="hybridMultilevel"/>
     <w:tmpl w:val="776CEB76"/>
@@ -3238,7 +2664,7 @@
       </w:rPr>
     </w:lvl>
   </w:abstractNum>
-  <w:abstractNum w:abstractNumId="9">
+  <w:abstractNum w:abstractNumId="10">
     <w:nsid w:val="53AD6724"/>
     <w:multiLevelType w:val="multilevel"/>
     <w:tmpl w:val="5F20B6D8"/>
@@ -3351,7 +2777,7 @@
       </w:pPr>
     </w:lvl>
   </w:abstractNum>
-  <w:abstractNum w:abstractNumId="10">
+  <w:abstractNum w:abstractNumId="11">
     <w:nsid w:val="580C0D39"/>
     <w:multiLevelType w:val="hybridMultilevel"/>
     <w:tmpl w:val="7F5A0EF6"/>
@@ -3471,7 +2897,7 @@
       </w:pPr>
     </w:lvl>
   </w:abstractNum>
-  <w:abstractNum w:abstractNumId="11">
+  <w:abstractNum w:abstractNumId="12">
     <w:nsid w:val="590D1DD9"/>
     <w:multiLevelType w:val="multilevel"/>
     <w:tmpl w:val="ACCA4AF4"/>
@@ -3584,7 +3010,7 @@
       </w:pPr>
     </w:lvl>
   </w:abstractNum>
-  <w:abstractNum w:abstractNumId="12">
+  <w:abstractNum w:abstractNumId="13">
     <w:nsid w:val="5A402192"/>
     <w:multiLevelType w:val="hybridMultilevel"/>
     <w:tmpl w:val="4288BD22"/>
@@ -3700,7 +3126,7 @@
       </w:pPr>
     </w:lvl>
   </w:abstractNum>
-  <w:abstractNum w:abstractNumId="13">
+  <w:abstractNum w:abstractNumId="14">
     <w:nsid w:val="5A6D6028"/>
     <w:multiLevelType w:val="multilevel"/>
     <w:tmpl w:val="39C210F4"/>
@@ -3813,7 +3239,7 @@
       </w:pPr>
     </w:lvl>
   </w:abstractNum>
-  <w:abstractNum w:abstractNumId="14">
+  <w:abstractNum w:abstractNumId="15">
     <w:nsid w:val="64B9533E"/>
     <w:multiLevelType w:val="hybridMultilevel"/>
     <w:tmpl w:val="2C18E3D4"/>
@@ -3925,7 +3351,7 @@
       </w:rPr>
     </w:lvl>
   </w:abstractNum>
-  <w:abstractNum w:abstractNumId="15">
+  <w:abstractNum w:abstractNumId="16">
     <w:nsid w:val="73460458"/>
     <w:multiLevelType w:val="multilevel"/>
     <w:tmpl w:val="ADFAFE1E"/>
@@ -4038,7 +3464,7 @@
       </w:pPr>
     </w:lvl>
   </w:abstractNum>
-  <w:abstractNum w:abstractNumId="16">
+  <w:abstractNum w:abstractNumId="17">
     <w:nsid w:val="78B74EBD"/>
     <w:multiLevelType w:val="hybridMultilevel"/>
     <w:tmpl w:val="2722C564"/>
@@ -4151,7 +3577,7 @@
       </w:rPr>
     </w:lvl>
   </w:abstractNum>
-  <w:abstractNum w:abstractNumId="17">
+  <w:abstractNum w:abstractNumId="18">
     <w:nsid w:val="7FDC7852"/>
     <w:multiLevelType w:val="multilevel"/>
     <w:tmpl w:val="883CE770"/>
@@ -4268,55 +3694,58 @@
     <w:abstractNumId w:val="1"/>
   </w:num>
   <w:num w:numId="2">
-    <w:abstractNumId w:val="10"/>
+    <w:abstractNumId w:val="11"/>
   </w:num>
   <w:num w:numId="3">
-    <w:abstractNumId w:val="12"/>
+    <w:abstractNumId w:val="13"/>
   </w:num>
   <w:num w:numId="4">
     <w:abstractNumId w:val="0"/>
   </w:num>
   <w:num w:numId="5">
-    <w:abstractNumId w:val="17"/>
+    <w:abstractNumId w:val="18"/>
   </w:num>
   <w:num w:numId="6">
-    <w:abstractNumId w:val="15"/>
+    <w:abstractNumId w:val="16"/>
   </w:num>
   <w:num w:numId="7">
-    <w:abstractNumId w:val="11"/>
+    <w:abstractNumId w:val="12"/>
   </w:num>
   <w:num w:numId="8">
+    <w:abstractNumId w:val="10"/>
+  </w:num>
+  <w:num w:numId="9">
+    <w:abstractNumId w:val="14"/>
+  </w:num>
+  <w:num w:numId="10">
+    <w:abstractNumId w:val="8"/>
+  </w:num>
+  <w:num w:numId="11">
     <w:abstractNumId w:val="9"/>
   </w:num>
-  <w:num w:numId="9">
-    <w:abstractNumId w:val="13"/>
-  </w:num>
-  <w:num w:numId="10">
-    <w:abstractNumId w:val="7"/>
-  </w:num>
-  <w:num w:numId="11">
-    <w:abstractNumId w:val="8"/>
-  </w:num>
   <w:num w:numId="12">
-    <w:abstractNumId w:val="5"/>
+    <w:abstractNumId w:val="6"/>
   </w:num>
   <w:num w:numId="13">
     <w:abstractNumId w:val="3"/>
   </w:num>
   <w:num w:numId="14">
-    <w:abstractNumId w:val="4"/>
+    <w:abstractNumId w:val="5"/>
   </w:num>
   <w:num w:numId="15">
-    <w:abstractNumId w:val="6"/>
+    <w:abstractNumId w:val="7"/>
   </w:num>
   <w:num w:numId="16">
-    <w:abstractNumId w:val="16"/>
+    <w:abstractNumId w:val="17"/>
   </w:num>
   <w:num w:numId="17">
     <w:abstractNumId w:val="2"/>
   </w:num>
   <w:num w:numId="18">
-    <w:abstractNumId w:val="14"/>
+    <w:abstractNumId w:val="15"/>
+  </w:num>
+  <w:num w:numId="19">
+    <w:abstractNumId w:val="4"/>
   </w:num>
 </w:numbering>
 </file>
@@ -4718,6 +4147,15 @@
     <w:rPr>
       <w:b/>
       <w:bCs/>
+    </w:rPr>
+  </w:style>
+  <w:style w:type="character" w:styleId="af">
+    <w:name w:val="FollowedHyperlink"/>
+    <w:basedOn w:val="a0"/>
+    <w:rsid w:val="00B571DE"/>
+    <w:rPr>
+      <w:color w:val="800080" w:themeColor="followedHyperlink"/>
+      <w:u w:val="single"/>
     </w:rPr>
   </w:style>
 </w:styles>
@@ -5201,7 +4639,7 @@
 </file>
 
 <file path=customXml/itemProps1.xml><?xml version="1.0" encoding="utf-8"?>
-<ds:datastoreItem xmlns:ds="http://schemas.openxmlformats.org/officeDocument/2006/customXml" ds:itemID="{3268FC8F-94D9-4B06-BA68-E868886D2A51}">
+<ds:datastoreItem xmlns:ds="http://schemas.openxmlformats.org/officeDocument/2006/customXml" ds:itemID="{F9DBA32B-4827-4D33-A7D7-14BF0871D0C4}">
   <ds:schemaRefs>
     <ds:schemaRef ds:uri="http://schemas.openxmlformats.org/officeDocument/2006/bibliography"/>
   </ds:schemaRefs>

</xml_diff>